<commit_message>
fix upload surat balasan with send mail to client
</commit_message>
<xml_diff>
--- a/controllers/templateMhs.docx
+++ b/controllers/templateMhs.docx
@@ -1,6 +1,6 @@
 
 <file path=word/document.xml><?xml version="1.0" encoding="utf-8"?>
-<w:document xmlns:wpc="http://schemas.microsoft.com/office/word/2010/wordprocessingCanvas" xmlns:cx="http://schemas.microsoft.com/office/drawing/2014/chartex" xmlns:cx1="http://schemas.microsoft.com/office/drawing/2015/9/8/chartex" xmlns:cx2="http://schemas.microsoft.com/office/drawing/2015/10/21/chartex" xmlns:cx3="http://schemas.microsoft.com/office/drawing/2016/5/9/chartex" xmlns:cx4="http://schemas.microsoft.com/office/drawing/2016/5/10/chartex" xmlns:cx5="http://schemas.microsoft.com/office/drawing/2016/5/11/chartex" xmlns:cx6="http://schemas.microsoft.com/office/drawing/2016/5/12/chartex" xmlns:cx7="http://schemas.microsoft.com/office/drawing/2016/5/13/chartex" xmlns:cx8="http://schemas.microsoft.com/office/drawing/2016/5/14/chartex" xmlns:mc="http://schemas.openxmlformats.org/markup-compatibility/2006" xmlns:aink="http://schemas.microsoft.com/office/drawing/2016/ink" xmlns:am3d="http://schemas.microsoft.com/office/drawing/2017/model3d" xmlns:o="urn:schemas-microsoft-com:office:office" xmlns:oel="http://schemas.microsoft.com/office/2019/extlst" xmlns:r="http://schemas.openxmlformats.org/officeDocument/2006/relationships" xmlns:m="http://schemas.openxmlformats.org/officeDocument/2006/math" xmlns:v="urn:schemas-microsoft-com:vml" xmlns:wp14="http://schemas.microsoft.com/office/word/2010/wordprocessingDrawing" xmlns:wp="http://schemas.openxmlformats.org/drawingml/2006/wordprocessingDrawing" xmlns:w10="urn:schemas-microsoft-com:office:word" xmlns:w="http://schemas.openxmlformats.org/wordprocessingml/2006/main" xmlns:w14="http://schemas.microsoft.com/office/word/2010/wordml" xmlns:w15="http://schemas.microsoft.com/office/word/2012/wordml" xmlns:w16cex="http://schemas.microsoft.com/office/word/2018/wordml/cex" xmlns:w16cid="http://schemas.microsoft.com/office/word/2016/wordml/cid" xmlns:w16="http://schemas.microsoft.com/office/word/2018/wordml" xmlns:w16sdtdh="http://schemas.microsoft.com/office/word/2020/wordml/sdtdatahash" xmlns:w16se="http://schemas.microsoft.com/office/word/2015/wordml/symex" xmlns:wpg="http://schemas.microsoft.com/office/word/2010/wordprocessingGroup" xmlns:wpi="http://schemas.microsoft.com/office/word/2010/wordprocessingInk" xmlns:wne="http://schemas.microsoft.com/office/word/2006/wordml" xmlns:wps="http://schemas.microsoft.com/office/word/2010/wordprocessingShape" mc:Ignorable="w14 w15 w16se w16cid w16 w16cex w16sdtdh wp14">
+<w:document xmlns:wpc="http://schemas.microsoft.com/office/word/2010/wordprocessingCanvas" xmlns:cx="http://schemas.microsoft.com/office/drawing/2014/chartex" xmlns:cx1="http://schemas.microsoft.com/office/drawing/2015/9/8/chartex" xmlns:cx2="http://schemas.microsoft.com/office/drawing/2015/10/21/chartex" xmlns:cx3="http://schemas.microsoft.com/office/drawing/2016/5/9/chartex" xmlns:cx4="http://schemas.microsoft.com/office/drawing/2016/5/10/chartex" xmlns:cx5="http://schemas.microsoft.com/office/drawing/2016/5/11/chartex" xmlns:cx6="http://schemas.microsoft.com/office/drawing/2016/5/12/chartex" xmlns:cx7="http://schemas.microsoft.com/office/drawing/2016/5/13/chartex" xmlns:cx8="http://schemas.microsoft.com/office/drawing/2016/5/14/chartex" xmlns:mc="http://schemas.openxmlformats.org/markup-compatibility/2006" xmlns:aink="http://schemas.microsoft.com/office/drawing/2016/ink" xmlns:am3d="http://schemas.microsoft.com/office/drawing/2017/model3d" xmlns:o="urn:schemas-microsoft-com:office:office" xmlns:oel="http://schemas.microsoft.com/office/2019/extlst" xmlns:r="http://schemas.openxmlformats.org/officeDocument/2006/relationships" xmlns:m="http://schemas.openxmlformats.org/officeDocument/2006/math" xmlns:v="urn:schemas-microsoft-com:vml" xmlns:wp14="http://schemas.microsoft.com/office/word/2010/wordprocessingDrawing" xmlns:wp="http://schemas.openxmlformats.org/drawingml/2006/wordprocessingDrawing" xmlns:w10="urn:schemas-microsoft-com:office:word" xmlns:w="http://schemas.openxmlformats.org/wordprocessingml/2006/main" xmlns:w14="http://schemas.microsoft.com/office/word/2010/wordml" xmlns:w15="http://schemas.microsoft.com/office/word/2012/wordml" xmlns:w16cex="http://schemas.microsoft.com/office/word/2018/wordml/cex" xmlns:w16cid="http://schemas.microsoft.com/office/word/2016/wordml/cid" xmlns:w16="http://schemas.microsoft.com/office/word/2018/wordml" xmlns:w16du="http://schemas.microsoft.com/office/word/2023/wordml/word16du" xmlns:w16sdtdh="http://schemas.microsoft.com/office/word/2020/wordml/sdtdatahash" xmlns:w16sdtfl="http://schemas.microsoft.com/office/word/2024/wordml/sdtformatlock" xmlns:w16se="http://schemas.microsoft.com/office/word/2015/wordml/symex" xmlns:wpg="http://schemas.microsoft.com/office/word/2010/wordprocessingGroup" xmlns:wpi="http://schemas.microsoft.com/office/word/2010/wordprocessingInk" xmlns:wne="http://schemas.microsoft.com/office/word/2006/wordml" xmlns:wps="http://schemas.microsoft.com/office/word/2010/wordprocessingShape" mc:Ignorable="w14 w15 w16se w16cid w16 w16cex w16sdtdh w16sdtfl w16du wp14">
   <w:body>
     <w:p>
       <w:pPr>
@@ -91,13 +91,23 @@
           <w:szCs w:val="20"/>
         </w:rPr>
       </w:pPr>
-      <w:r>
-        <w:rPr>
-          <w:rFonts w:ascii="Swis721 Lt BT" w:hAnsi="Swis721 Lt BT" w:cs="Swiss 721 ltbt"/>
-          <w:sz w:val="20"/>
-          <w:szCs w:val="20"/>
-        </w:rPr>
-        <w:t xml:space="preserve">Nomor </w:t>
+      <w:proofErr w:type="spellStart"/>
+      <w:r>
+        <w:rPr>
+          <w:rFonts w:ascii="Swis721 Lt BT" w:hAnsi="Swis721 Lt BT" w:cs="Swiss 721 ltbt"/>
+          <w:sz w:val="20"/>
+          <w:szCs w:val="20"/>
+        </w:rPr>
+        <w:t>Nomor</w:t>
+      </w:r>
+      <w:proofErr w:type="spellEnd"/>
+      <w:r>
+        <w:rPr>
+          <w:rFonts w:ascii="Swis721 Lt BT" w:hAnsi="Swis721 Lt BT" w:cs="Swiss 721 ltbt"/>
+          <w:sz w:val="20"/>
+          <w:szCs w:val="20"/>
+        </w:rPr>
+        <w:t xml:space="preserve"> </w:t>
       </w:r>
       <w:r>
         <w:rPr>
@@ -115,15 +125,51 @@
           <w:szCs w:val="20"/>
         </w:rPr>
         <w:tab/>
-        <w:t>SR/{noSurat}/DHC-DIK/UM/</w:t>
-      </w:r>
-      <w:r>
-        <w:rPr>
-          <w:rFonts w:ascii="Swis721 Lt BT" w:hAnsi="Swis721 Lt BT" w:cs="Swiss 721 ltbt"/>
-          <w:sz w:val="20"/>
-          <w:szCs w:val="20"/>
-        </w:rPr>
-        <w:t>{tanggal_singkat}</w:t>
+        <w:t>SR/{</w:t>
+      </w:r>
+      <w:proofErr w:type="spellStart"/>
+      <w:r>
+        <w:rPr>
+          <w:rFonts w:ascii="Swis721 Lt BT" w:hAnsi="Swis721 Lt BT" w:cs="Swiss 721 ltbt"/>
+          <w:sz w:val="20"/>
+          <w:szCs w:val="20"/>
+        </w:rPr>
+        <w:t>noSurat</w:t>
+      </w:r>
+      <w:proofErr w:type="spellEnd"/>
+      <w:r>
+        <w:rPr>
+          <w:rFonts w:ascii="Swis721 Lt BT" w:hAnsi="Swis721 Lt BT" w:cs="Swiss 721 ltbt"/>
+          <w:sz w:val="20"/>
+          <w:szCs w:val="20"/>
+        </w:rPr>
+        <w:t>}/DHC-DIK/UM/</w:t>
+      </w:r>
+      <w:r>
+        <w:rPr>
+          <w:rFonts w:ascii="Swis721 Lt BT" w:hAnsi="Swis721 Lt BT" w:cs="Swiss 721 ltbt"/>
+          <w:sz w:val="20"/>
+          <w:szCs w:val="20"/>
+        </w:rPr>
+        <w:t>{</w:t>
+      </w:r>
+      <w:proofErr w:type="spellStart"/>
+      <w:r>
+        <w:rPr>
+          <w:rFonts w:ascii="Swis721 Lt BT" w:hAnsi="Swis721 Lt BT" w:cs="Swiss 721 ltbt"/>
+          <w:sz w:val="20"/>
+          <w:szCs w:val="20"/>
+        </w:rPr>
+        <w:t>tanggal_singkat</w:t>
+      </w:r>
+      <w:proofErr w:type="spellEnd"/>
+      <w:r>
+        <w:rPr>
+          <w:rFonts w:ascii="Swis721 Lt BT" w:hAnsi="Swis721 Lt BT" w:cs="Swiss 721 ltbt"/>
+          <w:sz w:val="20"/>
+          <w:szCs w:val="20"/>
+        </w:rPr>
+        <w:t>}</w:t>
       </w:r>
       <w:r>
         <w:rPr>
@@ -148,7 +194,25 @@
           <w:sz w:val="20"/>
           <w:szCs w:val="20"/>
         </w:rPr>
-        <w:t>{tanggal_panjang}</w:t>
+        <w:t>{</w:t>
+      </w:r>
+      <w:proofErr w:type="spellStart"/>
+      <w:r>
+        <w:rPr>
+          <w:rFonts w:ascii="Swis721 Lt BT" w:hAnsi="Swis721 Lt BT" w:cs="Swiss 721 ltbt"/>
+          <w:sz w:val="20"/>
+          <w:szCs w:val="20"/>
+        </w:rPr>
+        <w:t>tanggal_panjang</w:t>
+      </w:r>
+      <w:proofErr w:type="spellEnd"/>
+      <w:r>
+        <w:rPr>
+          <w:rFonts w:ascii="Swis721 Lt BT" w:hAnsi="Swis721 Lt BT" w:cs="Swiss 721 ltbt"/>
+          <w:sz w:val="20"/>
+          <w:szCs w:val="20"/>
+        </w:rPr>
+        <w:t>}</w:t>
       </w:r>
     </w:p>
     <w:p>
@@ -209,13 +273,23 @@
           <w:szCs w:val="20"/>
         </w:rPr>
       </w:pPr>
-      <w:r>
-        <w:rPr>
-          <w:rFonts w:ascii="Swis721 Lt BT" w:hAnsi="Swis721 Lt BT" w:cs="Swiss 721 ltbt"/>
-          <w:sz w:val="20"/>
-          <w:szCs w:val="20"/>
-        </w:rPr>
-        <w:t xml:space="preserve">Perihal </w:t>
+      <w:proofErr w:type="spellStart"/>
+      <w:r>
+        <w:rPr>
+          <w:rFonts w:ascii="Swis721 Lt BT" w:hAnsi="Swis721 Lt BT" w:cs="Swiss 721 ltbt"/>
+          <w:sz w:val="20"/>
+          <w:szCs w:val="20"/>
+        </w:rPr>
+        <w:t>Perihal</w:t>
+      </w:r>
+      <w:proofErr w:type="spellEnd"/>
+      <w:r>
+        <w:rPr>
+          <w:rFonts w:ascii="Swis721 Lt BT" w:hAnsi="Swis721 Lt BT" w:cs="Swiss 721 ltbt"/>
+          <w:sz w:val="20"/>
+          <w:szCs w:val="20"/>
+        </w:rPr>
+        <w:t xml:space="preserve"> </w:t>
       </w:r>
       <w:r>
         <w:rPr>
@@ -240,7 +314,25 @@
           <w:sz w:val="20"/>
           <w:szCs w:val="20"/>
         </w:rPr>
-        <w:t>{perihal}</w:t>
+        <w:t>{</w:t>
+      </w:r>
+      <w:proofErr w:type="spellStart"/>
+      <w:r>
+        <w:rPr>
+          <w:rFonts w:ascii="Swis721 Lt BT" w:hAnsi="Swis721 Lt BT" w:cs="Swiss 721 ltbt"/>
+          <w:sz w:val="20"/>
+          <w:szCs w:val="20"/>
+        </w:rPr>
+        <w:t>perihal</w:t>
+      </w:r>
+      <w:proofErr w:type="spellEnd"/>
+      <w:r>
+        <w:rPr>
+          <w:rFonts w:ascii="Swis721 Lt BT" w:hAnsi="Swis721 Lt BT" w:cs="Swiss 721 ltbt"/>
+          <w:sz w:val="20"/>
+          <w:szCs w:val="20"/>
+        </w:rPr>
+        <w:t>}</w:t>
       </w:r>
       <w:r>
         <w:rPr>
@@ -334,8 +426,45 @@
           <w:szCs w:val="20"/>
         </w:rPr>
         <w:tab/>
-        <w:t>Kepada Yth. :</w:t>
-      </w:r>
+      </w:r>
+      <w:proofErr w:type="spellStart"/>
+      <w:r>
+        <w:rPr>
+          <w:rFonts w:ascii="Swis721 Lt BT" w:hAnsi="Swis721 Lt BT" w:cs="Swiss 721 ltbt"/>
+          <w:sz w:val="20"/>
+          <w:szCs w:val="20"/>
+        </w:rPr>
+        <w:t>Kepada</w:t>
+      </w:r>
+      <w:proofErr w:type="spellEnd"/>
+      <w:r>
+        <w:rPr>
+          <w:rFonts w:ascii="Swis721 Lt BT" w:hAnsi="Swis721 Lt BT" w:cs="Swiss 721 ltbt"/>
+          <w:sz w:val="20"/>
+          <w:szCs w:val="20"/>
+        </w:rPr>
+        <w:t xml:space="preserve"> </w:t>
+      </w:r>
+      <w:proofErr w:type="spellStart"/>
+      <w:r>
+        <w:rPr>
+          <w:rFonts w:ascii="Swis721 Lt BT" w:hAnsi="Swis721 Lt BT" w:cs="Swiss 721 ltbt"/>
+          <w:sz w:val="20"/>
+          <w:szCs w:val="20"/>
+        </w:rPr>
+        <w:t>Yth</w:t>
+      </w:r>
+      <w:proofErr w:type="spellEnd"/>
+      <w:proofErr w:type="gramStart"/>
+      <w:r>
+        <w:rPr>
+          <w:rFonts w:ascii="Swis721 Lt BT" w:hAnsi="Swis721 Lt BT" w:cs="Swiss 721 ltbt"/>
+          <w:sz w:val="20"/>
+          <w:szCs w:val="20"/>
+        </w:rPr>
+        <w:t>. :</w:t>
+      </w:r>
+      <w:proofErr w:type="gramEnd"/>
     </w:p>
     <w:p>
       <w:pPr>
@@ -358,7 +487,25 @@
           <w:szCs w:val="20"/>
         </w:rPr>
         <w:tab/>
-        <w:t xml:space="preserve">{pejabat} </w:t>
+        <w:t>{</w:t>
+      </w:r>
+      <w:proofErr w:type="spellStart"/>
+      <w:r>
+        <w:rPr>
+          <w:rFonts w:ascii="Swis721 Lt BT" w:hAnsi="Swis721 Lt BT" w:cs="Swiss 721 ltbt"/>
+          <w:sz w:val="20"/>
+          <w:szCs w:val="20"/>
+        </w:rPr>
+        <w:t>pejabat</w:t>
+      </w:r>
+      <w:proofErr w:type="spellEnd"/>
+      <w:r>
+        <w:rPr>
+          <w:rFonts w:ascii="Swis721 Lt BT" w:hAnsi="Swis721 Lt BT" w:cs="Swiss 721 ltbt"/>
+          <w:sz w:val="20"/>
+          <w:szCs w:val="20"/>
+        </w:rPr>
+        <w:t xml:space="preserve">} </w:t>
       </w:r>
     </w:p>
     <w:p>
@@ -382,7 +529,25 @@
           <w:szCs w:val="20"/>
         </w:rPr>
         <w:tab/>
-        <w:t>{institusi}</w:t>
+        <w:t>{</w:t>
+      </w:r>
+      <w:proofErr w:type="spellStart"/>
+      <w:r>
+        <w:rPr>
+          <w:rFonts w:ascii="Swis721 Lt BT" w:hAnsi="Swis721 Lt BT" w:cs="Swiss 721 ltbt"/>
+          <w:sz w:val="20"/>
+          <w:szCs w:val="20"/>
+        </w:rPr>
+        <w:t>institusi</w:t>
+      </w:r>
+      <w:proofErr w:type="spellEnd"/>
+      <w:r>
+        <w:rPr>
+          <w:rFonts w:ascii="Swis721 Lt BT" w:hAnsi="Swis721 Lt BT" w:cs="Swiss 721 ltbt"/>
+          <w:sz w:val="20"/>
+          <w:szCs w:val="20"/>
+        </w:rPr>
+        <w:t>}</w:t>
       </w:r>
     </w:p>
     <w:p>
@@ -492,13 +657,87 @@
           <w:sz w:val="20"/>
         </w:rPr>
       </w:pPr>
-      <w:r>
-        <w:rPr>
-          <w:rFonts w:ascii="Swis721 Lt BT" w:hAnsi="Swis721 Lt BT" w:cs="Swiss 721 ltbt"/>
-          <w:sz w:val="20"/>
-        </w:rPr>
-        <w:t>Sehubungan dengan surat dari Departemen {</w:t>
-      </w:r>
+      <w:proofErr w:type="spellStart"/>
+      <w:r>
+        <w:rPr>
+          <w:rFonts w:ascii="Swis721 Lt BT" w:hAnsi="Swis721 Lt BT" w:cs="Swiss 721 ltbt"/>
+          <w:sz w:val="20"/>
+        </w:rPr>
+        <w:t>Sehubungan</w:t>
+      </w:r>
+      <w:proofErr w:type="spellEnd"/>
+      <w:r>
+        <w:rPr>
+          <w:rFonts w:ascii="Swis721 Lt BT" w:hAnsi="Swis721 Lt BT" w:cs="Swiss 721 ltbt"/>
+          <w:sz w:val="20"/>
+        </w:rPr>
+        <w:t xml:space="preserve"> </w:t>
+      </w:r>
+      <w:proofErr w:type="spellStart"/>
+      <w:r>
+        <w:rPr>
+          <w:rFonts w:ascii="Swis721 Lt BT" w:hAnsi="Swis721 Lt BT" w:cs="Swiss 721 ltbt"/>
+          <w:sz w:val="20"/>
+        </w:rPr>
+        <w:t>dengan</w:t>
+      </w:r>
+      <w:proofErr w:type="spellEnd"/>
+      <w:r>
+        <w:rPr>
+          <w:rFonts w:ascii="Swis721 Lt BT" w:hAnsi="Swis721 Lt BT" w:cs="Swiss 721 ltbt"/>
+          <w:sz w:val="20"/>
+        </w:rPr>
+        <w:t xml:space="preserve"> </w:t>
+      </w:r>
+      <w:proofErr w:type="spellStart"/>
+      <w:r>
+        <w:rPr>
+          <w:rFonts w:ascii="Swis721 Lt BT" w:hAnsi="Swis721 Lt BT" w:cs="Swiss 721 ltbt"/>
+          <w:sz w:val="20"/>
+        </w:rPr>
+        <w:t>surat</w:t>
+      </w:r>
+      <w:proofErr w:type="spellEnd"/>
+      <w:r>
+        <w:rPr>
+          <w:rFonts w:ascii="Swis721 Lt BT" w:hAnsi="Swis721 Lt BT" w:cs="Swiss 721 ltbt"/>
+          <w:sz w:val="20"/>
+        </w:rPr>
+        <w:t xml:space="preserve"> </w:t>
+      </w:r>
+      <w:proofErr w:type="spellStart"/>
+      <w:r>
+        <w:rPr>
+          <w:rFonts w:ascii="Swis721 Lt BT" w:hAnsi="Swis721 Lt BT" w:cs="Swiss 721 ltbt"/>
+          <w:sz w:val="20"/>
+        </w:rPr>
+        <w:t>dari</w:t>
+      </w:r>
+      <w:proofErr w:type="spellEnd"/>
+      <w:r>
+        <w:rPr>
+          <w:rFonts w:ascii="Swis721 Lt BT" w:hAnsi="Swis721 Lt BT" w:cs="Swiss 721 ltbt"/>
+          <w:sz w:val="20"/>
+        </w:rPr>
+        <w:t xml:space="preserve"> </w:t>
+      </w:r>
+      <w:proofErr w:type="spellStart"/>
+      <w:r>
+        <w:rPr>
+          <w:rFonts w:ascii="Swis721 Lt BT" w:hAnsi="Swis721 Lt BT" w:cs="Swiss 721 ltbt"/>
+          <w:sz w:val="20"/>
+        </w:rPr>
+        <w:t>Departemen</w:t>
+      </w:r>
+      <w:proofErr w:type="spellEnd"/>
+      <w:r>
+        <w:rPr>
+          <w:rFonts w:ascii="Swis721 Lt BT" w:hAnsi="Swis721 Lt BT" w:cs="Swiss 721 ltbt"/>
+          <w:sz w:val="20"/>
+        </w:rPr>
+        <w:t xml:space="preserve"> {</w:t>
+      </w:r>
+      <w:proofErr w:type="spellStart"/>
       <w:r>
         <w:rPr>
           <w:rFonts w:ascii="Swis721 Lt BT" w:hAnsi="Swis721 Lt BT" w:cs="Swiss 721 ltbt"/>
@@ -506,12 +745,30 @@
         </w:rPr>
         <w:t>prodi</w:t>
       </w:r>
-      <w:r>
-        <w:rPr>
-          <w:rFonts w:ascii="Swis721 Lt BT" w:hAnsi="Swis721 Lt BT" w:cs="Swiss 721 ltbt"/>
-          <w:sz w:val="20"/>
-        </w:rPr>
-        <w:t xml:space="preserve">} {institusi} </w:t>
+      <w:proofErr w:type="spellEnd"/>
+      <w:r>
+        <w:rPr>
+          <w:rFonts w:ascii="Swis721 Lt BT" w:hAnsi="Swis721 Lt BT" w:cs="Swiss 721 ltbt"/>
+          <w:sz w:val="20"/>
+        </w:rPr>
+        <w:t>} {</w:t>
+      </w:r>
+      <w:proofErr w:type="spellStart"/>
+      <w:proofErr w:type="gramStart"/>
+      <w:r>
+        <w:rPr>
+          <w:rFonts w:ascii="Swis721 Lt BT" w:hAnsi="Swis721 Lt BT" w:cs="Swiss 721 ltbt"/>
+          <w:sz w:val="20"/>
+        </w:rPr>
+        <w:t>institusi</w:t>
+      </w:r>
+      <w:proofErr w:type="spellEnd"/>
+      <w:r>
+        <w:rPr>
+          <w:rFonts w:ascii="Swis721 Lt BT" w:hAnsi="Swis721 Lt BT" w:cs="Swiss 721 ltbt"/>
+          <w:sz w:val="20"/>
+        </w:rPr>
+        <w:t xml:space="preserve">} </w:t>
       </w:r>
       <w:r>
         <w:rPr>
@@ -520,8 +777,9 @@
           <w:sz w:val="20"/>
           <w:lang w:val="fr-FR"/>
         </w:rPr>
-        <w:t xml:space="preserve"> Perihal {perihal</w:t>
-      </w:r>
+        <w:t xml:space="preserve"> </w:t>
+      </w:r>
+      <w:proofErr w:type="spellStart"/>
       <w:r>
         <w:rPr>
           <w:rFonts w:ascii="Swis721 Lt BT" w:hAnsi="Swis721 Lt BT" w:cs="Swis721 Lt BT"/>
@@ -529,8 +787,10 @@
           <w:sz w:val="20"/>
           <w:lang w:val="fr-FR"/>
         </w:rPr>
-        <w:t>_detail</w:t>
-      </w:r>
+        <w:t>Perihal</w:t>
+      </w:r>
+      <w:proofErr w:type="spellEnd"/>
+      <w:proofErr w:type="gramEnd"/>
       <w:r>
         <w:rPr>
           <w:rFonts w:ascii="Swis721 Lt BT" w:hAnsi="Swis721 Lt BT" w:cs="Swis721 Lt BT"/>
@@ -538,6 +798,35 @@
           <w:sz w:val="20"/>
           <w:lang w:val="fr-FR"/>
         </w:rPr>
+        <w:t xml:space="preserve"> {</w:t>
+      </w:r>
+      <w:proofErr w:type="spellStart"/>
+      <w:r>
+        <w:rPr>
+          <w:rFonts w:ascii="Swis721 Lt BT" w:hAnsi="Swis721 Lt BT" w:cs="Swis721 Lt BT"/>
+          <w:color w:val="000000"/>
+          <w:sz w:val="20"/>
+          <w:lang w:val="fr-FR"/>
+        </w:rPr>
+        <w:t>perihal</w:t>
+      </w:r>
+      <w:r>
+        <w:rPr>
+          <w:rFonts w:ascii="Swis721 Lt BT" w:hAnsi="Swis721 Lt BT" w:cs="Swis721 Lt BT"/>
+          <w:color w:val="000000"/>
+          <w:sz w:val="20"/>
+          <w:lang w:val="fr-FR"/>
+        </w:rPr>
+        <w:t>_detail</w:t>
+      </w:r>
+      <w:proofErr w:type="spellEnd"/>
+      <w:r>
+        <w:rPr>
+          <w:rFonts w:ascii="Swis721 Lt BT" w:hAnsi="Swis721 Lt BT" w:cs="Swis721 Lt BT"/>
+          <w:color w:val="000000"/>
+          <w:sz w:val="20"/>
+          <w:lang w:val="fr-FR"/>
+        </w:rPr>
         <w:t>}</w:t>
       </w:r>
       <w:r>
@@ -545,7 +834,247 @@
           <w:rFonts w:ascii="Swis721 Lt BT" w:hAnsi="Swis721 Lt BT" w:cs="Swiss 721 ltbt"/>
           <w:sz w:val="20"/>
         </w:rPr>
-        <w:t>, maka dengan ini kami sampaikan bahwa pada prinsipnya kami dapat menyetujui pelaksanaan magang dimaksud dengan ketentuan sebagai berikut :</w:t>
+        <w:t xml:space="preserve">, </w:t>
+      </w:r>
+      <w:proofErr w:type="spellStart"/>
+      <w:r>
+        <w:rPr>
+          <w:rFonts w:ascii="Swis721 Lt BT" w:hAnsi="Swis721 Lt BT" w:cs="Swiss 721 ltbt"/>
+          <w:sz w:val="20"/>
+        </w:rPr>
+        <w:t>maka</w:t>
+      </w:r>
+      <w:proofErr w:type="spellEnd"/>
+      <w:r>
+        <w:rPr>
+          <w:rFonts w:ascii="Swis721 Lt BT" w:hAnsi="Swis721 Lt BT" w:cs="Swiss 721 ltbt"/>
+          <w:sz w:val="20"/>
+        </w:rPr>
+        <w:t xml:space="preserve"> </w:t>
+      </w:r>
+      <w:proofErr w:type="spellStart"/>
+      <w:r>
+        <w:rPr>
+          <w:rFonts w:ascii="Swis721 Lt BT" w:hAnsi="Swis721 Lt BT" w:cs="Swiss 721 ltbt"/>
+          <w:sz w:val="20"/>
+        </w:rPr>
+        <w:t>dengan</w:t>
+      </w:r>
+      <w:proofErr w:type="spellEnd"/>
+      <w:r>
+        <w:rPr>
+          <w:rFonts w:ascii="Swis721 Lt BT" w:hAnsi="Swis721 Lt BT" w:cs="Swiss 721 ltbt"/>
+          <w:sz w:val="20"/>
+        </w:rPr>
+        <w:t xml:space="preserve"> </w:t>
+      </w:r>
+      <w:proofErr w:type="spellStart"/>
+      <w:r>
+        <w:rPr>
+          <w:rFonts w:ascii="Swis721 Lt BT" w:hAnsi="Swis721 Lt BT" w:cs="Swiss 721 ltbt"/>
+          <w:sz w:val="20"/>
+        </w:rPr>
+        <w:t>ini</w:t>
+      </w:r>
+      <w:proofErr w:type="spellEnd"/>
+      <w:r>
+        <w:rPr>
+          <w:rFonts w:ascii="Swis721 Lt BT" w:hAnsi="Swis721 Lt BT" w:cs="Swiss 721 ltbt"/>
+          <w:sz w:val="20"/>
+        </w:rPr>
+        <w:t xml:space="preserve"> kami </w:t>
+      </w:r>
+      <w:proofErr w:type="spellStart"/>
+      <w:r>
+        <w:rPr>
+          <w:rFonts w:ascii="Swis721 Lt BT" w:hAnsi="Swis721 Lt BT" w:cs="Swiss 721 ltbt"/>
+          <w:sz w:val="20"/>
+        </w:rPr>
+        <w:t>sampaikan</w:t>
+      </w:r>
+      <w:proofErr w:type="spellEnd"/>
+      <w:r>
+        <w:rPr>
+          <w:rFonts w:ascii="Swis721 Lt BT" w:hAnsi="Swis721 Lt BT" w:cs="Swiss 721 ltbt"/>
+          <w:sz w:val="20"/>
+        </w:rPr>
+        <w:t xml:space="preserve"> </w:t>
+      </w:r>
+      <w:proofErr w:type="spellStart"/>
+      <w:r>
+        <w:rPr>
+          <w:rFonts w:ascii="Swis721 Lt BT" w:hAnsi="Swis721 Lt BT" w:cs="Swiss 721 ltbt"/>
+          <w:sz w:val="20"/>
+        </w:rPr>
+        <w:t>bahwa</w:t>
+      </w:r>
+      <w:proofErr w:type="spellEnd"/>
+      <w:r>
+        <w:rPr>
+          <w:rFonts w:ascii="Swis721 Lt BT" w:hAnsi="Swis721 Lt BT" w:cs="Swiss 721 ltbt"/>
+          <w:sz w:val="20"/>
+        </w:rPr>
+        <w:t xml:space="preserve"> pada </w:t>
+      </w:r>
+      <w:proofErr w:type="spellStart"/>
+      <w:r>
+        <w:rPr>
+          <w:rFonts w:ascii="Swis721 Lt BT" w:hAnsi="Swis721 Lt BT" w:cs="Swiss 721 ltbt"/>
+          <w:sz w:val="20"/>
+        </w:rPr>
+        <w:t>prinsipnya</w:t>
+      </w:r>
+      <w:proofErr w:type="spellEnd"/>
+      <w:r>
+        <w:rPr>
+          <w:rFonts w:ascii="Swis721 Lt BT" w:hAnsi="Swis721 Lt BT" w:cs="Swiss 721 ltbt"/>
+          <w:sz w:val="20"/>
+        </w:rPr>
+        <w:t xml:space="preserve"> kami </w:t>
+      </w:r>
+      <w:proofErr w:type="spellStart"/>
+      <w:r>
+        <w:rPr>
+          <w:rFonts w:ascii="Swis721 Lt BT" w:hAnsi="Swis721 Lt BT" w:cs="Swiss 721 ltbt"/>
+          <w:sz w:val="20"/>
+        </w:rPr>
+        <w:t>dapat</w:t>
+      </w:r>
+      <w:proofErr w:type="spellEnd"/>
+      <w:r>
+        <w:rPr>
+          <w:rFonts w:ascii="Swis721 Lt BT" w:hAnsi="Swis721 Lt BT" w:cs="Swiss 721 ltbt"/>
+          <w:sz w:val="20"/>
+        </w:rPr>
+        <w:t xml:space="preserve"> </w:t>
+      </w:r>
+      <w:proofErr w:type="spellStart"/>
+      <w:r>
+        <w:rPr>
+          <w:rFonts w:ascii="Swis721 Lt BT" w:hAnsi="Swis721 Lt BT" w:cs="Swiss 721 ltbt"/>
+          <w:sz w:val="20"/>
+        </w:rPr>
+        <w:t>menyetujui</w:t>
+      </w:r>
+      <w:proofErr w:type="spellEnd"/>
+      <w:r>
+        <w:rPr>
+          <w:rFonts w:ascii="Swis721 Lt BT" w:hAnsi="Swis721 Lt BT" w:cs="Swiss 721 ltbt"/>
+          <w:sz w:val="20"/>
+        </w:rPr>
+        <w:t xml:space="preserve"> </w:t>
+      </w:r>
+      <w:proofErr w:type="spellStart"/>
+      <w:r>
+        <w:rPr>
+          <w:rFonts w:ascii="Swis721 Lt BT" w:hAnsi="Swis721 Lt BT" w:cs="Swiss 721 ltbt"/>
+          <w:sz w:val="20"/>
+        </w:rPr>
+        <w:t>pelaksanaan</w:t>
+      </w:r>
+      <w:proofErr w:type="spellEnd"/>
+      <w:r>
+        <w:rPr>
+          <w:rFonts w:ascii="Swis721 Lt BT" w:hAnsi="Swis721 Lt BT" w:cs="Swiss 721 ltbt"/>
+          <w:sz w:val="20"/>
+        </w:rPr>
+        <w:t xml:space="preserve"> </w:t>
+      </w:r>
+      <w:proofErr w:type="spellStart"/>
+      <w:r>
+        <w:rPr>
+          <w:rFonts w:ascii="Swis721 Lt BT" w:hAnsi="Swis721 Lt BT" w:cs="Swiss 721 ltbt"/>
+          <w:sz w:val="20"/>
+        </w:rPr>
+        <w:t>magang</w:t>
+      </w:r>
+      <w:proofErr w:type="spellEnd"/>
+      <w:r>
+        <w:rPr>
+          <w:rFonts w:ascii="Swis721 Lt BT" w:hAnsi="Swis721 Lt BT" w:cs="Swiss 721 ltbt"/>
+          <w:sz w:val="20"/>
+        </w:rPr>
+        <w:t xml:space="preserve"> </w:t>
+      </w:r>
+      <w:proofErr w:type="spellStart"/>
+      <w:r>
+        <w:rPr>
+          <w:rFonts w:ascii="Swis721 Lt BT" w:hAnsi="Swis721 Lt BT" w:cs="Swiss 721 ltbt"/>
+          <w:sz w:val="20"/>
+        </w:rPr>
+        <w:t>dimaksud</w:t>
+      </w:r>
+      <w:proofErr w:type="spellEnd"/>
+      <w:r>
+        <w:rPr>
+          <w:rFonts w:ascii="Swis721 Lt BT" w:hAnsi="Swis721 Lt BT" w:cs="Swiss 721 ltbt"/>
+          <w:sz w:val="20"/>
+        </w:rPr>
+        <w:t xml:space="preserve"> </w:t>
+      </w:r>
+      <w:proofErr w:type="spellStart"/>
+      <w:r>
+        <w:rPr>
+          <w:rFonts w:ascii="Swis721 Lt BT" w:hAnsi="Swis721 Lt BT" w:cs="Swiss 721 ltbt"/>
+          <w:sz w:val="20"/>
+        </w:rPr>
+        <w:t>dengan</w:t>
+      </w:r>
+      <w:proofErr w:type="spellEnd"/>
+      <w:r>
+        <w:rPr>
+          <w:rFonts w:ascii="Swis721 Lt BT" w:hAnsi="Swis721 Lt BT" w:cs="Swiss 721 ltbt"/>
+          <w:sz w:val="20"/>
+        </w:rPr>
+        <w:t xml:space="preserve"> </w:t>
+      </w:r>
+      <w:proofErr w:type="spellStart"/>
+      <w:r>
+        <w:rPr>
+          <w:rFonts w:ascii="Swis721 Lt BT" w:hAnsi="Swis721 Lt BT" w:cs="Swiss 721 ltbt"/>
+          <w:sz w:val="20"/>
+        </w:rPr>
+        <w:t>ketentuan</w:t>
+      </w:r>
+      <w:proofErr w:type="spellEnd"/>
+      <w:r>
+        <w:rPr>
+          <w:rFonts w:ascii="Swis721 Lt BT" w:hAnsi="Swis721 Lt BT" w:cs="Swiss 721 ltbt"/>
+          <w:sz w:val="20"/>
+        </w:rPr>
+        <w:t xml:space="preserve"> </w:t>
+      </w:r>
+      <w:proofErr w:type="spellStart"/>
+      <w:r>
+        <w:rPr>
+          <w:rFonts w:ascii="Swis721 Lt BT" w:hAnsi="Swis721 Lt BT" w:cs="Swiss 721 ltbt"/>
+          <w:sz w:val="20"/>
+        </w:rPr>
+        <w:t>sebagai</w:t>
+      </w:r>
+      <w:proofErr w:type="spellEnd"/>
+      <w:r>
+        <w:rPr>
+          <w:rFonts w:ascii="Swis721 Lt BT" w:hAnsi="Swis721 Lt BT" w:cs="Swiss 721 ltbt"/>
+          <w:sz w:val="20"/>
+        </w:rPr>
+        <w:t xml:space="preserve"> </w:t>
+      </w:r>
+      <w:proofErr w:type="spellStart"/>
+      <w:r>
+        <w:rPr>
+          <w:rFonts w:ascii="Swis721 Lt BT" w:hAnsi="Swis721 Lt BT" w:cs="Swiss 721 ltbt"/>
+          <w:sz w:val="20"/>
+        </w:rPr>
+        <w:t>berikut</w:t>
+      </w:r>
+      <w:proofErr w:type="spellEnd"/>
+      <w:r>
+        <w:rPr>
+          <w:rFonts w:ascii="Swis721 Lt BT" w:hAnsi="Swis721 Lt BT" w:cs="Swiss 721 ltbt"/>
+          <w:sz w:val="20"/>
+        </w:rPr>
+        <w:t xml:space="preserve"> :</w:t>
       </w:r>
     </w:p>
     <w:p>
@@ -561,12 +1090,69 @@
         </w:tabs>
         <w:spacing w:before="115" w:after="144" w:line="240" w:lineRule="auto"/>
       </w:pPr>
-      <w:r>
-        <w:rPr>
-          <w:rFonts w:ascii="Swis721 Lt BT" w:hAnsi="Swis721 Lt BT" w:cs="Swiss 721 ltbt"/>
-          <w:sz w:val="20"/>
-        </w:rPr>
-        <w:t xml:space="preserve">Mahasiswa yang diterima magang pada Bank Nagari sebanyak </w:t>
+      <w:proofErr w:type="spellStart"/>
+      <w:r>
+        <w:rPr>
+          <w:rFonts w:ascii="Swis721 Lt BT" w:hAnsi="Swis721 Lt BT" w:cs="Swiss 721 ltbt"/>
+          <w:sz w:val="20"/>
+        </w:rPr>
+        <w:t>Mahasiswa</w:t>
+      </w:r>
+      <w:proofErr w:type="spellEnd"/>
+      <w:r>
+        <w:rPr>
+          <w:rFonts w:ascii="Swis721 Lt BT" w:hAnsi="Swis721 Lt BT" w:cs="Swiss 721 ltbt"/>
+          <w:sz w:val="20"/>
+        </w:rPr>
+        <w:t xml:space="preserve"> yang </w:t>
+      </w:r>
+      <w:proofErr w:type="spellStart"/>
+      <w:r>
+        <w:rPr>
+          <w:rFonts w:ascii="Swis721 Lt BT" w:hAnsi="Swis721 Lt BT" w:cs="Swiss 721 ltbt"/>
+          <w:sz w:val="20"/>
+        </w:rPr>
+        <w:t>diterima</w:t>
+      </w:r>
+      <w:proofErr w:type="spellEnd"/>
+      <w:r>
+        <w:rPr>
+          <w:rFonts w:ascii="Swis721 Lt BT" w:hAnsi="Swis721 Lt BT" w:cs="Swiss 721 ltbt"/>
+          <w:sz w:val="20"/>
+        </w:rPr>
+        <w:t xml:space="preserve"> </w:t>
+      </w:r>
+      <w:proofErr w:type="spellStart"/>
+      <w:r>
+        <w:rPr>
+          <w:rFonts w:ascii="Swis721 Lt BT" w:hAnsi="Swis721 Lt BT" w:cs="Swiss 721 ltbt"/>
+          <w:sz w:val="20"/>
+        </w:rPr>
+        <w:t>magang</w:t>
+      </w:r>
+      <w:proofErr w:type="spellEnd"/>
+      <w:r>
+        <w:rPr>
+          <w:rFonts w:ascii="Swis721 Lt BT" w:hAnsi="Swis721 Lt BT" w:cs="Swiss 721 ltbt"/>
+          <w:sz w:val="20"/>
+        </w:rPr>
+        <w:t xml:space="preserve"> pada Bank Nagari </w:t>
+      </w:r>
+      <w:proofErr w:type="spellStart"/>
+      <w:r>
+        <w:rPr>
+          <w:rFonts w:ascii="Swis721 Lt BT" w:hAnsi="Swis721 Lt BT" w:cs="Swiss 721 ltbt"/>
+          <w:sz w:val="20"/>
+        </w:rPr>
+        <w:t>sebanyak</w:t>
+      </w:r>
+      <w:proofErr w:type="spellEnd"/>
+      <w:r>
+        <w:rPr>
+          <w:rFonts w:ascii="Swis721 Lt BT" w:hAnsi="Swis721 Lt BT" w:cs="Swiss 721 ltbt"/>
+          <w:sz w:val="20"/>
+        </w:rPr>
+        <w:t xml:space="preserve"> </w:t>
       </w:r>
       <w:r>
         <w:rPr>
@@ -575,6 +1161,7 @@
         </w:rPr>
         <w:t>{</w:t>
       </w:r>
+      <w:proofErr w:type="spellStart"/>
       <w:r>
         <w:rPr>
           <w:rFonts w:ascii="Swis721 Lt BT" w:hAnsi="Swis721 Lt BT" w:cs="Swiss 721 ltbt"/>
@@ -582,6 +1169,7 @@
         </w:rPr>
         <w:t>jml</w:t>
       </w:r>
+      <w:proofErr w:type="spellEnd"/>
       <w:r>
         <w:rPr>
           <w:rFonts w:ascii="Swis721 Lt BT" w:hAnsi="Swis721 Lt BT" w:cs="Swiss 721 ltbt"/>
@@ -594,8 +1182,42 @@
           <w:rFonts w:ascii="Swis721 Lt BT" w:hAnsi="Swis721 Lt BT" w:cs="Swiss 721 ltbt"/>
           <w:sz w:val="20"/>
         </w:rPr>
-        <w:t>orang sebagai berikut :</w:t>
-      </w:r>
+        <w:t xml:space="preserve">orang </w:t>
+      </w:r>
+      <w:proofErr w:type="spellStart"/>
+      <w:r>
+        <w:rPr>
+          <w:rFonts w:ascii="Swis721 Lt BT" w:hAnsi="Swis721 Lt BT" w:cs="Swiss 721 ltbt"/>
+          <w:sz w:val="20"/>
+        </w:rPr>
+        <w:t>sebagai</w:t>
+      </w:r>
+      <w:proofErr w:type="spellEnd"/>
+      <w:r>
+        <w:rPr>
+          <w:rFonts w:ascii="Swis721 Lt BT" w:hAnsi="Swis721 Lt BT" w:cs="Swiss 721 ltbt"/>
+          <w:sz w:val="20"/>
+        </w:rPr>
+        <w:t xml:space="preserve"> </w:t>
+      </w:r>
+      <w:proofErr w:type="spellStart"/>
+      <w:proofErr w:type="gramStart"/>
+      <w:r>
+        <w:rPr>
+          <w:rFonts w:ascii="Swis721 Lt BT" w:hAnsi="Swis721 Lt BT" w:cs="Swiss 721 ltbt"/>
+          <w:sz w:val="20"/>
+        </w:rPr>
+        <w:t>berikut</w:t>
+      </w:r>
+      <w:proofErr w:type="spellEnd"/>
+      <w:r>
+        <w:rPr>
+          <w:rFonts w:ascii="Swis721 Lt BT" w:hAnsi="Swis721 Lt BT" w:cs="Swiss 721 ltbt"/>
+          <w:sz w:val="20"/>
+        </w:rPr>
+        <w:t xml:space="preserve"> :</w:t>
+      </w:r>
+      <w:proofErr w:type="gramEnd"/>
     </w:p>
     <w:p>
       <w:pPr>
@@ -920,7 +1542,25 @@
                 <w:sz w:val="20"/>
                 <w:szCs w:val="20"/>
               </w:rPr>
-              <w:t>{nama_mahasiswa}</w:t>
+              <w:t>{</w:t>
+            </w:r>
+            <w:proofErr w:type="spellStart"/>
+            <w:r>
+              <w:rPr>
+                <w:rFonts w:ascii="Swis721 Lt BT" w:hAnsi="Swis721 Lt BT" w:cs="Swis721 Lt BT"/>
+                <w:sz w:val="20"/>
+                <w:szCs w:val="20"/>
+              </w:rPr>
+              <w:t>nama_mahasiswa</w:t>
+            </w:r>
+            <w:proofErr w:type="spellEnd"/>
+            <w:r>
+              <w:rPr>
+                <w:rFonts w:ascii="Swis721 Lt BT" w:hAnsi="Swis721 Lt BT" w:cs="Swis721 Lt BT"/>
+                <w:sz w:val="20"/>
+                <w:szCs w:val="20"/>
+              </w:rPr>
+              <w:t>}</w:t>
             </w:r>
           </w:p>
         </w:tc>
@@ -994,7 +1634,27 @@
                 <w:sz w:val="21"/>
                 <w:szCs w:val="21"/>
               </w:rPr>
-              <w:t>{penempatan}</w:t>
+              <w:t>{</w:t>
+            </w:r>
+            <w:proofErr w:type="spellStart"/>
+            <w:r>
+              <w:rPr>
+                <w:rFonts w:ascii="Swis721 Lt BT" w:hAnsi="Swis721 Lt BT" w:cs="Swis721 Lt BT"/>
+                <w:color w:val="000000"/>
+                <w:sz w:val="21"/>
+                <w:szCs w:val="21"/>
+              </w:rPr>
+              <w:t>penempatan</w:t>
+            </w:r>
+            <w:proofErr w:type="spellEnd"/>
+            <w:r>
+              <w:rPr>
+                <w:rFonts w:ascii="Swis721 Lt BT" w:hAnsi="Swis721 Lt BT" w:cs="Swis721 Lt BT"/>
+                <w:color w:val="000000"/>
+                <w:sz w:val="21"/>
+                <w:szCs w:val="21"/>
+              </w:rPr>
+              <w:t>}</w:t>
             </w:r>
           </w:p>
         </w:tc>
@@ -1030,7 +1690,25 @@
                 <w:sz w:val="20"/>
                 <w:szCs w:val="20"/>
               </w:rPr>
-              <w:t>{periode}</w:t>
+              <w:t>{</w:t>
+            </w:r>
+            <w:proofErr w:type="spellStart"/>
+            <w:r>
+              <w:rPr>
+                <w:rFonts w:ascii="Swis721 Lt BT" w:hAnsi="Swis721 Lt BT" w:cs="Swis721 Lt BT"/>
+                <w:sz w:val="20"/>
+                <w:szCs w:val="20"/>
+              </w:rPr>
+              <w:t>periode</w:t>
+            </w:r>
+            <w:proofErr w:type="spellEnd"/>
+            <w:r>
+              <w:rPr>
+                <w:rFonts w:ascii="Swis721 Lt BT" w:hAnsi="Swis721 Lt BT" w:cs="Swis721 Lt BT"/>
+                <w:sz w:val="20"/>
+                <w:szCs w:val="20"/>
+              </w:rPr>
+              <w:t>}</w:t>
             </w:r>
           </w:p>
         </w:tc>
@@ -1105,270 +1783,1050 @@
           <w:sz w:val="20"/>
         </w:rPr>
       </w:pPr>
-      <w:r>
-        <w:rPr>
-          <w:rFonts w:ascii="Swis721 Lt BT" w:hAnsi="Swis721 Lt BT" w:cs="Swiss 721 ltbt"/>
-          <w:sz w:val="20"/>
-        </w:rPr>
-        <w:t>Mahasiswa tersebut harus melengkapi surat pernyataan yang dibubuhi materai Rp.10.000,- dan ditandatangani oleh yang bersangkutan serta orang tua/wali yang bersangkutan sebagaimana terlampir, isinya antara lain: “Memberikan izin pelaksanaan magang atas nama mahasiswa tersebut” serta “Tidak akan membuka rahasia Bank, mematuhi tata tertib, disiplin dan peraturan Bank serta tidak akan menuntut fasilitas apapun”.</w:t>
+      <w:proofErr w:type="spellStart"/>
+      <w:r>
+        <w:rPr>
+          <w:rFonts w:ascii="Swis721 Lt BT" w:hAnsi="Swis721 Lt BT" w:cs="Swiss 721 ltbt"/>
+          <w:sz w:val="20"/>
+        </w:rPr>
+        <w:t>Mahasiswa</w:t>
+      </w:r>
+      <w:proofErr w:type="spellEnd"/>
+      <w:r>
+        <w:rPr>
+          <w:rFonts w:ascii="Swis721 Lt BT" w:hAnsi="Swis721 Lt BT" w:cs="Swiss 721 ltbt"/>
+          <w:sz w:val="20"/>
+        </w:rPr>
+        <w:t xml:space="preserve"> </w:t>
+      </w:r>
+      <w:proofErr w:type="spellStart"/>
+      <w:r>
+        <w:rPr>
+          <w:rFonts w:ascii="Swis721 Lt BT" w:hAnsi="Swis721 Lt BT" w:cs="Swiss 721 ltbt"/>
+          <w:sz w:val="20"/>
+        </w:rPr>
+        <w:t>tersebut</w:t>
+      </w:r>
+      <w:proofErr w:type="spellEnd"/>
+      <w:r>
+        <w:rPr>
+          <w:rFonts w:ascii="Swis721 Lt BT" w:hAnsi="Swis721 Lt BT" w:cs="Swiss 721 ltbt"/>
+          <w:sz w:val="20"/>
+        </w:rPr>
+        <w:t xml:space="preserve"> </w:t>
+      </w:r>
+      <w:proofErr w:type="spellStart"/>
+      <w:r>
+        <w:rPr>
+          <w:rFonts w:ascii="Swis721 Lt BT" w:hAnsi="Swis721 Lt BT" w:cs="Swiss 721 ltbt"/>
+          <w:sz w:val="20"/>
+        </w:rPr>
+        <w:t>harus</w:t>
+      </w:r>
+      <w:proofErr w:type="spellEnd"/>
+      <w:r>
+        <w:rPr>
+          <w:rFonts w:ascii="Swis721 Lt BT" w:hAnsi="Swis721 Lt BT" w:cs="Swiss 721 ltbt"/>
+          <w:sz w:val="20"/>
+        </w:rPr>
+        <w:t xml:space="preserve"> </w:t>
+      </w:r>
+      <w:proofErr w:type="spellStart"/>
+      <w:r>
+        <w:rPr>
+          <w:rFonts w:ascii="Swis721 Lt BT" w:hAnsi="Swis721 Lt BT" w:cs="Swiss 721 ltbt"/>
+          <w:sz w:val="20"/>
+        </w:rPr>
+        <w:t>melengkapi</w:t>
+      </w:r>
+      <w:proofErr w:type="spellEnd"/>
+      <w:r>
+        <w:rPr>
+          <w:rFonts w:ascii="Swis721 Lt BT" w:hAnsi="Swis721 Lt BT" w:cs="Swiss 721 ltbt"/>
+          <w:sz w:val="20"/>
+        </w:rPr>
+        <w:t xml:space="preserve"> </w:t>
+      </w:r>
+      <w:proofErr w:type="spellStart"/>
+      <w:r>
+        <w:rPr>
+          <w:rFonts w:ascii="Swis721 Lt BT" w:hAnsi="Swis721 Lt BT" w:cs="Swiss 721 ltbt"/>
+          <w:sz w:val="20"/>
+        </w:rPr>
+        <w:t>surat</w:t>
+      </w:r>
+      <w:proofErr w:type="spellEnd"/>
+      <w:r>
+        <w:rPr>
+          <w:rFonts w:ascii="Swis721 Lt BT" w:hAnsi="Swis721 Lt BT" w:cs="Swiss 721 ltbt"/>
+          <w:sz w:val="20"/>
+        </w:rPr>
+        <w:t xml:space="preserve"> </w:t>
+      </w:r>
+      <w:proofErr w:type="spellStart"/>
+      <w:r>
+        <w:rPr>
+          <w:rFonts w:ascii="Swis721 Lt BT" w:hAnsi="Swis721 Lt BT" w:cs="Swiss 721 ltbt"/>
+          <w:sz w:val="20"/>
+        </w:rPr>
+        <w:t>pernyataan</w:t>
+      </w:r>
+      <w:proofErr w:type="spellEnd"/>
+      <w:r>
+        <w:rPr>
+          <w:rFonts w:ascii="Swis721 Lt BT" w:hAnsi="Swis721 Lt BT" w:cs="Swiss 721 ltbt"/>
+          <w:sz w:val="20"/>
+        </w:rPr>
+        <w:t xml:space="preserve"> yang </w:t>
+      </w:r>
+      <w:proofErr w:type="spellStart"/>
+      <w:r>
+        <w:rPr>
+          <w:rFonts w:ascii="Swis721 Lt BT" w:hAnsi="Swis721 Lt BT" w:cs="Swiss 721 ltbt"/>
+          <w:sz w:val="20"/>
+        </w:rPr>
+        <w:t>dibubuhi</w:t>
+      </w:r>
+      <w:proofErr w:type="spellEnd"/>
+      <w:r>
+        <w:rPr>
+          <w:rFonts w:ascii="Swis721 Lt BT" w:hAnsi="Swis721 Lt BT" w:cs="Swiss 721 ltbt"/>
+          <w:sz w:val="20"/>
+        </w:rPr>
+        <w:t xml:space="preserve"> </w:t>
+      </w:r>
+      <w:proofErr w:type="spellStart"/>
+      <w:r>
+        <w:rPr>
+          <w:rFonts w:ascii="Swis721 Lt BT" w:hAnsi="Swis721 Lt BT" w:cs="Swiss 721 ltbt"/>
+          <w:sz w:val="20"/>
+        </w:rPr>
+        <w:t>materai</w:t>
+      </w:r>
+      <w:proofErr w:type="spellEnd"/>
+      <w:r>
+        <w:rPr>
+          <w:rFonts w:ascii="Swis721 Lt BT" w:hAnsi="Swis721 Lt BT" w:cs="Swiss 721 ltbt"/>
+          <w:sz w:val="20"/>
+        </w:rPr>
+        <w:t xml:space="preserve"> Rp.10.</w:t>
+      </w:r>
+      <w:proofErr w:type="gramStart"/>
+      <w:r>
+        <w:rPr>
+          <w:rFonts w:ascii="Swis721 Lt BT" w:hAnsi="Swis721 Lt BT" w:cs="Swiss 721 ltbt"/>
+          <w:sz w:val="20"/>
+        </w:rPr>
+        <w:t>000,-</w:t>
+      </w:r>
+      <w:proofErr w:type="gramEnd"/>
+      <w:r>
+        <w:rPr>
+          <w:rFonts w:ascii="Swis721 Lt BT" w:hAnsi="Swis721 Lt BT" w:cs="Swiss 721 ltbt"/>
+          <w:sz w:val="20"/>
+        </w:rPr>
+        <w:t xml:space="preserve"> dan </w:t>
+      </w:r>
+      <w:proofErr w:type="spellStart"/>
+      <w:r>
+        <w:rPr>
+          <w:rFonts w:ascii="Swis721 Lt BT" w:hAnsi="Swis721 Lt BT" w:cs="Swiss 721 ltbt"/>
+          <w:sz w:val="20"/>
+        </w:rPr>
+        <w:t>ditandatangani</w:t>
+      </w:r>
+      <w:proofErr w:type="spellEnd"/>
+      <w:r>
+        <w:rPr>
+          <w:rFonts w:ascii="Swis721 Lt BT" w:hAnsi="Swis721 Lt BT" w:cs="Swiss 721 ltbt"/>
+          <w:sz w:val="20"/>
+        </w:rPr>
+        <w:t xml:space="preserve"> oleh yang </w:t>
+      </w:r>
+      <w:proofErr w:type="spellStart"/>
+      <w:r>
+        <w:rPr>
+          <w:rFonts w:ascii="Swis721 Lt BT" w:hAnsi="Swis721 Lt BT" w:cs="Swiss 721 ltbt"/>
+          <w:sz w:val="20"/>
+        </w:rPr>
+        <w:t>bersangkutan</w:t>
+      </w:r>
+      <w:proofErr w:type="spellEnd"/>
+      <w:r>
+        <w:rPr>
+          <w:rFonts w:ascii="Swis721 Lt BT" w:hAnsi="Swis721 Lt BT" w:cs="Swiss 721 ltbt"/>
+          <w:sz w:val="20"/>
+        </w:rPr>
+        <w:t xml:space="preserve"> </w:t>
+      </w:r>
+      <w:proofErr w:type="spellStart"/>
+      <w:r>
+        <w:rPr>
+          <w:rFonts w:ascii="Swis721 Lt BT" w:hAnsi="Swis721 Lt BT" w:cs="Swiss 721 ltbt"/>
+          <w:sz w:val="20"/>
+        </w:rPr>
+        <w:t>serta</w:t>
+      </w:r>
+      <w:proofErr w:type="spellEnd"/>
+      <w:r>
+        <w:rPr>
+          <w:rFonts w:ascii="Swis721 Lt BT" w:hAnsi="Swis721 Lt BT" w:cs="Swiss 721 ltbt"/>
+          <w:sz w:val="20"/>
+        </w:rPr>
+        <w:t xml:space="preserve"> orang </w:t>
+      </w:r>
+      <w:proofErr w:type="spellStart"/>
+      <w:r>
+        <w:rPr>
+          <w:rFonts w:ascii="Swis721 Lt BT" w:hAnsi="Swis721 Lt BT" w:cs="Swiss 721 ltbt"/>
+          <w:sz w:val="20"/>
+        </w:rPr>
+        <w:t>tua</w:t>
+      </w:r>
+      <w:proofErr w:type="spellEnd"/>
+      <w:r>
+        <w:rPr>
+          <w:rFonts w:ascii="Swis721 Lt BT" w:hAnsi="Swis721 Lt BT" w:cs="Swiss 721 ltbt"/>
+          <w:sz w:val="20"/>
+        </w:rPr>
+        <w:t>/</w:t>
+      </w:r>
+      <w:proofErr w:type="spellStart"/>
+      <w:r>
+        <w:rPr>
+          <w:rFonts w:ascii="Swis721 Lt BT" w:hAnsi="Swis721 Lt BT" w:cs="Swiss 721 ltbt"/>
+          <w:sz w:val="20"/>
+        </w:rPr>
+        <w:t>wali</w:t>
+      </w:r>
+      <w:proofErr w:type="spellEnd"/>
+      <w:r>
+        <w:rPr>
+          <w:rFonts w:ascii="Swis721 Lt BT" w:hAnsi="Swis721 Lt BT" w:cs="Swiss 721 ltbt"/>
+          <w:sz w:val="20"/>
+        </w:rPr>
+        <w:t xml:space="preserve"> yang </w:t>
+      </w:r>
+      <w:proofErr w:type="spellStart"/>
+      <w:r>
+        <w:rPr>
+          <w:rFonts w:ascii="Swis721 Lt BT" w:hAnsi="Swis721 Lt BT" w:cs="Swiss 721 ltbt"/>
+          <w:sz w:val="20"/>
+        </w:rPr>
+        <w:t>bersangkutan</w:t>
+      </w:r>
+      <w:proofErr w:type="spellEnd"/>
+      <w:r>
+        <w:rPr>
+          <w:rFonts w:ascii="Swis721 Lt BT" w:hAnsi="Swis721 Lt BT" w:cs="Swiss 721 ltbt"/>
+          <w:sz w:val="20"/>
+        </w:rPr>
+        <w:t xml:space="preserve"> </w:t>
+      </w:r>
+      <w:proofErr w:type="spellStart"/>
+      <w:r>
+        <w:rPr>
+          <w:rFonts w:ascii="Swis721 Lt BT" w:hAnsi="Swis721 Lt BT" w:cs="Swiss 721 ltbt"/>
+          <w:sz w:val="20"/>
+        </w:rPr>
+        <w:t>sebagaimana</w:t>
+      </w:r>
+      <w:proofErr w:type="spellEnd"/>
+      <w:r>
+        <w:rPr>
+          <w:rFonts w:ascii="Swis721 Lt BT" w:hAnsi="Swis721 Lt BT" w:cs="Swiss 721 ltbt"/>
+          <w:sz w:val="20"/>
+        </w:rPr>
+        <w:t xml:space="preserve"> </w:t>
+      </w:r>
+      <w:proofErr w:type="spellStart"/>
+      <w:r>
+        <w:rPr>
+          <w:rFonts w:ascii="Swis721 Lt BT" w:hAnsi="Swis721 Lt BT" w:cs="Swiss 721 ltbt"/>
+          <w:sz w:val="20"/>
+        </w:rPr>
+        <w:t>terlampir</w:t>
+      </w:r>
+      <w:proofErr w:type="spellEnd"/>
+      <w:r>
+        <w:rPr>
+          <w:rFonts w:ascii="Swis721 Lt BT" w:hAnsi="Swis721 Lt BT" w:cs="Swiss 721 ltbt"/>
+          <w:sz w:val="20"/>
+        </w:rPr>
+        <w:t xml:space="preserve">, </w:t>
+      </w:r>
+      <w:proofErr w:type="spellStart"/>
+      <w:r>
+        <w:rPr>
+          <w:rFonts w:ascii="Swis721 Lt BT" w:hAnsi="Swis721 Lt BT" w:cs="Swiss 721 ltbt"/>
+          <w:sz w:val="20"/>
+        </w:rPr>
+        <w:t>isinya</w:t>
+      </w:r>
+      <w:proofErr w:type="spellEnd"/>
+      <w:r>
+        <w:rPr>
+          <w:rFonts w:ascii="Swis721 Lt BT" w:hAnsi="Swis721 Lt BT" w:cs="Swiss 721 ltbt"/>
+          <w:sz w:val="20"/>
+        </w:rPr>
+        <w:t xml:space="preserve"> </w:t>
+      </w:r>
+      <w:proofErr w:type="spellStart"/>
+      <w:r>
+        <w:rPr>
+          <w:rFonts w:ascii="Swis721 Lt BT" w:hAnsi="Swis721 Lt BT" w:cs="Swiss 721 ltbt"/>
+          <w:sz w:val="20"/>
+        </w:rPr>
+        <w:t>antara</w:t>
+      </w:r>
+      <w:proofErr w:type="spellEnd"/>
+      <w:r>
+        <w:rPr>
+          <w:rFonts w:ascii="Swis721 Lt BT" w:hAnsi="Swis721 Lt BT" w:cs="Swiss 721 ltbt"/>
+          <w:sz w:val="20"/>
+        </w:rPr>
+        <w:t xml:space="preserve"> lain: “</w:t>
+      </w:r>
+      <w:proofErr w:type="spellStart"/>
+      <w:r>
+        <w:rPr>
+          <w:rFonts w:ascii="Swis721 Lt BT" w:hAnsi="Swis721 Lt BT" w:cs="Swiss 721 ltbt"/>
+          <w:sz w:val="20"/>
+        </w:rPr>
+        <w:t>Memberikan</w:t>
+      </w:r>
+      <w:proofErr w:type="spellEnd"/>
+      <w:r>
+        <w:rPr>
+          <w:rFonts w:ascii="Swis721 Lt BT" w:hAnsi="Swis721 Lt BT" w:cs="Swiss 721 ltbt"/>
+          <w:sz w:val="20"/>
+        </w:rPr>
+        <w:t xml:space="preserve"> </w:t>
+      </w:r>
+      <w:proofErr w:type="spellStart"/>
+      <w:r>
+        <w:rPr>
+          <w:rFonts w:ascii="Swis721 Lt BT" w:hAnsi="Swis721 Lt BT" w:cs="Swiss 721 ltbt"/>
+          <w:sz w:val="20"/>
+        </w:rPr>
+        <w:t>izin</w:t>
+      </w:r>
+      <w:proofErr w:type="spellEnd"/>
+      <w:r>
+        <w:rPr>
+          <w:rFonts w:ascii="Swis721 Lt BT" w:hAnsi="Swis721 Lt BT" w:cs="Swiss 721 ltbt"/>
+          <w:sz w:val="20"/>
+        </w:rPr>
+        <w:t xml:space="preserve"> </w:t>
+      </w:r>
+      <w:proofErr w:type="spellStart"/>
+      <w:r>
+        <w:rPr>
+          <w:rFonts w:ascii="Swis721 Lt BT" w:hAnsi="Swis721 Lt BT" w:cs="Swiss 721 ltbt"/>
+          <w:sz w:val="20"/>
+        </w:rPr>
+        <w:t>pelaksanaan</w:t>
+      </w:r>
+      <w:proofErr w:type="spellEnd"/>
+      <w:r>
+        <w:rPr>
+          <w:rFonts w:ascii="Swis721 Lt BT" w:hAnsi="Swis721 Lt BT" w:cs="Swiss 721 ltbt"/>
+          <w:sz w:val="20"/>
+        </w:rPr>
+        <w:t xml:space="preserve"> </w:t>
+      </w:r>
+      <w:proofErr w:type="spellStart"/>
+      <w:r>
+        <w:rPr>
+          <w:rFonts w:ascii="Swis721 Lt BT" w:hAnsi="Swis721 Lt BT" w:cs="Swiss 721 ltbt"/>
+          <w:sz w:val="20"/>
+        </w:rPr>
+        <w:t>magang</w:t>
+      </w:r>
+      <w:proofErr w:type="spellEnd"/>
+      <w:r>
+        <w:rPr>
+          <w:rFonts w:ascii="Swis721 Lt BT" w:hAnsi="Swis721 Lt BT" w:cs="Swiss 721 ltbt"/>
+          <w:sz w:val="20"/>
+        </w:rPr>
+        <w:t xml:space="preserve"> </w:t>
+      </w:r>
+      <w:proofErr w:type="spellStart"/>
+      <w:r>
+        <w:rPr>
+          <w:rFonts w:ascii="Swis721 Lt BT" w:hAnsi="Swis721 Lt BT" w:cs="Swiss 721 ltbt"/>
+          <w:sz w:val="20"/>
+        </w:rPr>
+        <w:t>atas</w:t>
+      </w:r>
+      <w:proofErr w:type="spellEnd"/>
+      <w:r>
+        <w:rPr>
+          <w:rFonts w:ascii="Swis721 Lt BT" w:hAnsi="Swis721 Lt BT" w:cs="Swiss 721 ltbt"/>
+          <w:sz w:val="20"/>
+        </w:rPr>
+        <w:t xml:space="preserve"> </w:t>
+      </w:r>
+      <w:proofErr w:type="spellStart"/>
+      <w:r>
+        <w:rPr>
+          <w:rFonts w:ascii="Swis721 Lt BT" w:hAnsi="Swis721 Lt BT" w:cs="Swiss 721 ltbt"/>
+          <w:sz w:val="20"/>
+        </w:rPr>
+        <w:t>nama</w:t>
+      </w:r>
+      <w:proofErr w:type="spellEnd"/>
+      <w:r>
+        <w:rPr>
+          <w:rFonts w:ascii="Swis721 Lt BT" w:hAnsi="Swis721 Lt BT" w:cs="Swiss 721 ltbt"/>
+          <w:sz w:val="20"/>
+        </w:rPr>
+        <w:t xml:space="preserve"> </w:t>
+      </w:r>
+      <w:proofErr w:type="spellStart"/>
+      <w:r>
+        <w:rPr>
+          <w:rFonts w:ascii="Swis721 Lt BT" w:hAnsi="Swis721 Lt BT" w:cs="Swiss 721 ltbt"/>
+          <w:sz w:val="20"/>
+        </w:rPr>
+        <w:t>mahasiswa</w:t>
+      </w:r>
+      <w:proofErr w:type="spellEnd"/>
+      <w:r>
+        <w:rPr>
+          <w:rFonts w:ascii="Swis721 Lt BT" w:hAnsi="Swis721 Lt BT" w:cs="Swiss 721 ltbt"/>
+          <w:sz w:val="20"/>
+        </w:rPr>
+        <w:t xml:space="preserve"> </w:t>
+      </w:r>
+      <w:proofErr w:type="spellStart"/>
+      <w:r>
+        <w:rPr>
+          <w:rFonts w:ascii="Swis721 Lt BT" w:hAnsi="Swis721 Lt BT" w:cs="Swiss 721 ltbt"/>
+          <w:sz w:val="20"/>
+        </w:rPr>
+        <w:t>tersebut</w:t>
+      </w:r>
+      <w:proofErr w:type="spellEnd"/>
+      <w:r>
+        <w:rPr>
+          <w:rFonts w:ascii="Swis721 Lt BT" w:hAnsi="Swis721 Lt BT" w:cs="Swiss 721 ltbt"/>
+          <w:sz w:val="20"/>
+        </w:rPr>
+        <w:t xml:space="preserve">” </w:t>
+      </w:r>
+      <w:proofErr w:type="spellStart"/>
+      <w:r>
+        <w:rPr>
+          <w:rFonts w:ascii="Swis721 Lt BT" w:hAnsi="Swis721 Lt BT" w:cs="Swiss 721 ltbt"/>
+          <w:sz w:val="20"/>
+        </w:rPr>
+        <w:t>serta</w:t>
+      </w:r>
+      <w:proofErr w:type="spellEnd"/>
+      <w:r>
+        <w:rPr>
+          <w:rFonts w:ascii="Swis721 Lt BT" w:hAnsi="Swis721 Lt BT" w:cs="Swiss 721 ltbt"/>
+          <w:sz w:val="20"/>
+        </w:rPr>
+        <w:t xml:space="preserve"> “Tidak </w:t>
+      </w:r>
+      <w:proofErr w:type="spellStart"/>
+      <w:r>
+        <w:rPr>
+          <w:rFonts w:ascii="Swis721 Lt BT" w:hAnsi="Swis721 Lt BT" w:cs="Swiss 721 ltbt"/>
+          <w:sz w:val="20"/>
+        </w:rPr>
+        <w:t>akan</w:t>
+      </w:r>
+      <w:proofErr w:type="spellEnd"/>
+      <w:r>
+        <w:rPr>
+          <w:rFonts w:ascii="Swis721 Lt BT" w:hAnsi="Swis721 Lt BT" w:cs="Swiss 721 ltbt"/>
+          <w:sz w:val="20"/>
+        </w:rPr>
+        <w:t xml:space="preserve"> </w:t>
+      </w:r>
+      <w:proofErr w:type="spellStart"/>
+      <w:r>
+        <w:rPr>
+          <w:rFonts w:ascii="Swis721 Lt BT" w:hAnsi="Swis721 Lt BT" w:cs="Swiss 721 ltbt"/>
+          <w:sz w:val="20"/>
+        </w:rPr>
+        <w:t>membuka</w:t>
+      </w:r>
+      <w:proofErr w:type="spellEnd"/>
+      <w:r>
+        <w:rPr>
+          <w:rFonts w:ascii="Swis721 Lt BT" w:hAnsi="Swis721 Lt BT" w:cs="Swiss 721 ltbt"/>
+          <w:sz w:val="20"/>
+        </w:rPr>
+        <w:t xml:space="preserve"> </w:t>
+      </w:r>
+      <w:proofErr w:type="spellStart"/>
+      <w:r>
+        <w:rPr>
+          <w:rFonts w:ascii="Swis721 Lt BT" w:hAnsi="Swis721 Lt BT" w:cs="Swiss 721 ltbt"/>
+          <w:sz w:val="20"/>
+        </w:rPr>
+        <w:t>rahasia</w:t>
+      </w:r>
+      <w:proofErr w:type="spellEnd"/>
+      <w:r>
+        <w:rPr>
+          <w:rFonts w:ascii="Swis721 Lt BT" w:hAnsi="Swis721 Lt BT" w:cs="Swiss 721 ltbt"/>
+          <w:sz w:val="20"/>
+        </w:rPr>
+        <w:t xml:space="preserve"> Bank, </w:t>
+      </w:r>
+      <w:proofErr w:type="spellStart"/>
+      <w:r>
+        <w:rPr>
+          <w:rFonts w:ascii="Swis721 Lt BT" w:hAnsi="Swis721 Lt BT" w:cs="Swiss 721 ltbt"/>
+          <w:sz w:val="20"/>
+        </w:rPr>
+        <w:t>mematuhi</w:t>
+      </w:r>
+      <w:proofErr w:type="spellEnd"/>
+      <w:r>
+        <w:rPr>
+          <w:rFonts w:ascii="Swis721 Lt BT" w:hAnsi="Swis721 Lt BT" w:cs="Swiss 721 ltbt"/>
+          <w:sz w:val="20"/>
+        </w:rPr>
+        <w:t xml:space="preserve"> tata </w:t>
+      </w:r>
+      <w:proofErr w:type="spellStart"/>
+      <w:r>
+        <w:rPr>
+          <w:rFonts w:ascii="Swis721 Lt BT" w:hAnsi="Swis721 Lt BT" w:cs="Swiss 721 ltbt"/>
+          <w:sz w:val="20"/>
+        </w:rPr>
+        <w:t>tertib</w:t>
+      </w:r>
+      <w:proofErr w:type="spellEnd"/>
+      <w:r>
+        <w:rPr>
+          <w:rFonts w:ascii="Swis721 Lt BT" w:hAnsi="Swis721 Lt BT" w:cs="Swiss 721 ltbt"/>
+          <w:sz w:val="20"/>
+        </w:rPr>
+        <w:t xml:space="preserve">, </w:t>
+      </w:r>
+      <w:proofErr w:type="spellStart"/>
+      <w:r>
+        <w:rPr>
+          <w:rFonts w:ascii="Swis721 Lt BT" w:hAnsi="Swis721 Lt BT" w:cs="Swiss 721 ltbt"/>
+          <w:sz w:val="20"/>
+        </w:rPr>
+        <w:t>disiplin</w:t>
+      </w:r>
+      <w:proofErr w:type="spellEnd"/>
+      <w:r>
+        <w:rPr>
+          <w:rFonts w:ascii="Swis721 Lt BT" w:hAnsi="Swis721 Lt BT" w:cs="Swiss 721 ltbt"/>
+          <w:sz w:val="20"/>
+        </w:rPr>
+        <w:t xml:space="preserve"> dan </w:t>
+      </w:r>
+      <w:proofErr w:type="spellStart"/>
+      <w:r>
+        <w:rPr>
+          <w:rFonts w:ascii="Swis721 Lt BT" w:hAnsi="Swis721 Lt BT" w:cs="Swiss 721 ltbt"/>
+          <w:sz w:val="20"/>
+        </w:rPr>
+        <w:t>peraturan</w:t>
+      </w:r>
+      <w:proofErr w:type="spellEnd"/>
+      <w:r>
+        <w:rPr>
+          <w:rFonts w:ascii="Swis721 Lt BT" w:hAnsi="Swis721 Lt BT" w:cs="Swiss 721 ltbt"/>
+          <w:sz w:val="20"/>
+        </w:rPr>
+        <w:t xml:space="preserve"> Bank </w:t>
+      </w:r>
+      <w:proofErr w:type="spellStart"/>
+      <w:r>
+        <w:rPr>
+          <w:rFonts w:ascii="Swis721 Lt BT" w:hAnsi="Swis721 Lt BT" w:cs="Swiss 721 ltbt"/>
+          <w:sz w:val="20"/>
+        </w:rPr>
+        <w:t>serta</w:t>
+      </w:r>
+      <w:proofErr w:type="spellEnd"/>
+      <w:r>
+        <w:rPr>
+          <w:rFonts w:ascii="Swis721 Lt BT" w:hAnsi="Swis721 Lt BT" w:cs="Swiss 721 ltbt"/>
+          <w:sz w:val="20"/>
+        </w:rPr>
+        <w:t xml:space="preserve"> </w:t>
+      </w:r>
+      <w:proofErr w:type="spellStart"/>
+      <w:r>
+        <w:rPr>
+          <w:rFonts w:ascii="Swis721 Lt BT" w:hAnsi="Swis721 Lt BT" w:cs="Swiss 721 ltbt"/>
+          <w:sz w:val="20"/>
+        </w:rPr>
+        <w:t>tidak</w:t>
+      </w:r>
+      <w:proofErr w:type="spellEnd"/>
+      <w:r>
+        <w:rPr>
+          <w:rFonts w:ascii="Swis721 Lt BT" w:hAnsi="Swis721 Lt BT" w:cs="Swiss 721 ltbt"/>
+          <w:sz w:val="20"/>
+        </w:rPr>
+        <w:t xml:space="preserve"> </w:t>
+      </w:r>
+      <w:proofErr w:type="spellStart"/>
+      <w:r>
+        <w:rPr>
+          <w:rFonts w:ascii="Swis721 Lt BT" w:hAnsi="Swis721 Lt BT" w:cs="Swiss 721 ltbt"/>
+          <w:sz w:val="20"/>
+        </w:rPr>
+        <w:t>akan</w:t>
+      </w:r>
+      <w:proofErr w:type="spellEnd"/>
+      <w:r>
+        <w:rPr>
+          <w:rFonts w:ascii="Swis721 Lt BT" w:hAnsi="Swis721 Lt BT" w:cs="Swiss 721 ltbt"/>
+          <w:sz w:val="20"/>
+        </w:rPr>
+        <w:t xml:space="preserve"> </w:t>
+      </w:r>
+      <w:proofErr w:type="spellStart"/>
+      <w:r>
+        <w:rPr>
+          <w:rFonts w:ascii="Swis721 Lt BT" w:hAnsi="Swis721 Lt BT" w:cs="Swiss 721 ltbt"/>
+          <w:sz w:val="20"/>
+        </w:rPr>
+        <w:t>menuntut</w:t>
+      </w:r>
+      <w:proofErr w:type="spellEnd"/>
+      <w:r>
+        <w:rPr>
+          <w:rFonts w:ascii="Swis721 Lt BT" w:hAnsi="Swis721 Lt BT" w:cs="Swiss 721 ltbt"/>
+          <w:sz w:val="20"/>
+        </w:rPr>
+        <w:t xml:space="preserve"> </w:t>
+      </w:r>
+      <w:proofErr w:type="spellStart"/>
+      <w:r>
+        <w:rPr>
+          <w:rFonts w:ascii="Swis721 Lt BT" w:hAnsi="Swis721 Lt BT" w:cs="Swiss 721 ltbt"/>
+          <w:sz w:val="20"/>
+        </w:rPr>
+        <w:t>fasilitas</w:t>
+      </w:r>
+      <w:proofErr w:type="spellEnd"/>
+      <w:r>
+        <w:rPr>
+          <w:rFonts w:ascii="Swis721 Lt BT" w:hAnsi="Swis721 Lt BT" w:cs="Swiss 721 ltbt"/>
+          <w:sz w:val="20"/>
+        </w:rPr>
+        <w:t xml:space="preserve"> </w:t>
+      </w:r>
+      <w:proofErr w:type="spellStart"/>
+      <w:r>
+        <w:rPr>
+          <w:rFonts w:ascii="Swis721 Lt BT" w:hAnsi="Swis721 Lt BT" w:cs="Swiss 721 ltbt"/>
+          <w:sz w:val="20"/>
+        </w:rPr>
+        <w:t>apapun</w:t>
+      </w:r>
+      <w:proofErr w:type="spellEnd"/>
+      <w:r>
+        <w:rPr>
+          <w:rFonts w:ascii="Swis721 Lt BT" w:hAnsi="Swis721 Lt BT" w:cs="Swiss 721 ltbt"/>
+          <w:sz w:val="20"/>
+        </w:rPr>
+        <w:t>”.</w:t>
       </w:r>
     </w:p>
-    <w:p>
-      <w:pPr>
-        <w:pStyle w:val="Textbodyindent"/>
-        <w:spacing w:before="0" w:line="240" w:lineRule="auto"/>
-        <w:ind w:left="1701" w:firstLine="0"/>
-        <w:rPr>
-          <w:rFonts w:ascii="Swis721 Lt BT" w:hAnsi="Swis721 Lt BT" w:cs="Swiss 721 ltbt"/>
-          <w:sz w:val="20"/>
-        </w:rPr>
-      </w:pPr>
-      <w:r>
-        <w:rPr>
-          <w:rFonts w:ascii="Swis721 Lt BT" w:hAnsi="Swis721 Lt BT" w:cs="Swiss 721 ltbt"/>
-          <w:sz w:val="20"/>
-        </w:rPr>
-        <w:t>Demikian disampaikan, atas perhatian dan kerjasamanya kami ucapkan terima kasih.</w:t>
-      </w:r>
-    </w:p>
-    <w:p>
-      <w:pPr>
-        <w:pStyle w:val="Standard"/>
-        <w:ind w:left="4320"/>
-        <w:jc w:val="center"/>
-        <w:rPr>
-          <w:rFonts w:ascii="Swis721 Lt BT" w:eastAsia="Swiss 721 ltbt" w:hAnsi="Swis721 Lt BT" w:cs="Swiss 721 ltbt"/>
-          <w:b/>
-          <w:bCs/>
-          <w:sz w:val="20"/>
-          <w:szCs w:val="20"/>
-        </w:rPr>
-      </w:pPr>
-    </w:p>
-    <w:p>
-      <w:pPr>
-        <w:pStyle w:val="Standard"/>
-        <w:ind w:left="4320"/>
-        <w:jc w:val="center"/>
-        <w:rPr>
-          <w:rFonts w:ascii="Swis721 Lt BT" w:eastAsia="Swiss 721 ltbt" w:hAnsi="Swis721 Lt BT" w:cs="Swiss 721 ltbt"/>
-          <w:b/>
-          <w:bCs/>
-          <w:sz w:val="20"/>
-          <w:szCs w:val="20"/>
-        </w:rPr>
-      </w:pPr>
-      <w:r>
-        <w:rPr>
-          <w:rFonts w:ascii="Swis721 Lt BT" w:eastAsia="Swiss 721 ltbt" w:hAnsi="Swis721 Lt BT" w:cs="Swiss 721 ltbt"/>
-          <w:b/>
-          <w:bCs/>
-          <w:sz w:val="20"/>
-          <w:szCs w:val="20"/>
-        </w:rPr>
-        <w:t xml:space="preserve">  </w:t>
-      </w:r>
-    </w:p>
-    <w:p>
-      <w:pPr>
-        <w:pStyle w:val="Standard"/>
-        <w:ind w:left="4320"/>
-        <w:jc w:val="center"/>
-        <w:rPr>
-          <w:rFonts w:ascii="Swis721 Lt BT" w:eastAsia="Swiss 721 ltbt" w:hAnsi="Swis721 Lt BT" w:cs="Swiss 721 ltbt"/>
-          <w:b/>
-          <w:bCs/>
-          <w:sz w:val="20"/>
-          <w:szCs w:val="20"/>
-        </w:rPr>
-      </w:pPr>
-      <w:r>
-        <w:rPr>
-          <w:rFonts w:ascii="Swis721 Lt BT" w:eastAsia="Swiss 721 ltbt" w:hAnsi="Swis721 Lt BT" w:cs="Swiss 721 ltbt"/>
-          <w:b/>
-          <w:bCs/>
-          <w:sz w:val="20"/>
-          <w:szCs w:val="20"/>
-        </w:rPr>
-        <w:t xml:space="preserve">   </w:t>
-      </w:r>
-    </w:p>
-    <w:p>
-      <w:pPr>
-        <w:pStyle w:val="Standard"/>
-        <w:ind w:left="4320"/>
-        <w:jc w:val="center"/>
-        <w:rPr>
-          <w:rFonts w:ascii="Swis721 Lt BT" w:hAnsi="Swis721 Lt BT"/>
-        </w:rPr>
-      </w:pPr>
-      <w:r>
-        <w:rPr>
-          <w:rFonts w:ascii="Swis721 Lt BT" w:eastAsia="Swiss 721 ltbt" w:hAnsi="Swis721 Lt BT" w:cs="Swiss 721 ltbt"/>
-          <w:sz w:val="20"/>
-          <w:szCs w:val="20"/>
-        </w:rPr>
-        <w:t xml:space="preserve">  </w:t>
-      </w:r>
-      <w:r>
-        <w:rPr>
-          <w:rFonts w:ascii="Swis721 Lt BT" w:eastAsia="Swiss 721 ltbt" w:hAnsi="Swis721 Lt BT" w:cs="Swiss 721 ltbt"/>
-          <w:color w:val="000000"/>
-          <w:sz w:val="20"/>
-          <w:szCs w:val="20"/>
-        </w:rPr>
-        <w:t>Divisi Human Capital,</w:t>
-      </w:r>
-    </w:p>
-    <w:p>
-      <w:pPr>
-        <w:pStyle w:val="Standard"/>
-        <w:ind w:left="4320"/>
-        <w:jc w:val="center"/>
-        <w:rPr>
-          <w:rFonts w:ascii="Swis721 Lt BT" w:hAnsi="Swis721 Lt BT" w:cs="Swiss 721 ltbt"/>
-          <w:sz w:val="20"/>
-          <w:szCs w:val="20"/>
-        </w:rPr>
-      </w:pPr>
-    </w:p>
-    <w:p>
-      <w:pPr>
-        <w:pStyle w:val="Standard"/>
-        <w:ind w:left="4320"/>
-        <w:jc w:val="center"/>
-        <w:rPr>
-          <w:rFonts w:ascii="Swis721 Lt BT" w:hAnsi="Swis721 Lt BT" w:cs="Swiss 721 ltbt"/>
-          <w:sz w:val="20"/>
-          <w:szCs w:val="20"/>
-        </w:rPr>
-      </w:pPr>
-    </w:p>
-    <w:p>
-      <w:pPr>
-        <w:pStyle w:val="Standard"/>
-        <w:ind w:left="4320"/>
-        <w:jc w:val="center"/>
-        <w:rPr>
-          <w:rFonts w:ascii="Swis721 Lt BT" w:hAnsi="Swis721 Lt BT" w:cs="Swiss 721 ltbt"/>
-          <w:sz w:val="20"/>
-          <w:szCs w:val="20"/>
-        </w:rPr>
-      </w:pPr>
-    </w:p>
-    <w:p>
-      <w:pPr>
-        <w:pStyle w:val="Standard"/>
-        <w:ind w:left="4320"/>
-        <w:jc w:val="center"/>
-        <w:rPr>
-          <w:rFonts w:ascii="Swis721 Lt BT" w:hAnsi="Swis721 Lt BT" w:cs="Swiss 721 ltbt"/>
-          <w:sz w:val="20"/>
-          <w:szCs w:val="20"/>
-        </w:rPr>
-      </w:pPr>
-    </w:p>
-    <w:p>
-      <w:pPr>
-        <w:pStyle w:val="Standard"/>
-        <w:ind w:left="4320"/>
-        <w:jc w:val="center"/>
-        <w:rPr>
-          <w:rFonts w:ascii="Swis721 Lt BT" w:hAnsi="Swis721 Lt BT" w:cs="Swiss 721 ltbt"/>
-          <w:sz w:val="20"/>
-          <w:szCs w:val="20"/>
-        </w:rPr>
-      </w:pPr>
-    </w:p>
-    <w:p>
-      <w:pPr>
-        <w:pStyle w:val="Heading6"/>
-        <w:tabs>
-          <w:tab w:val="left" w:pos="13692"/>
-        </w:tabs>
-        <w:spacing w:line="240" w:lineRule="auto"/>
-        <w:ind w:left="4326"/>
-        <w:rPr>
-          <w:rFonts w:ascii="Swis721 Lt BT" w:hAnsi="Swis721 Lt BT"/>
-        </w:rPr>
-      </w:pPr>
-      <w:r>
-        <w:rPr>
-          <w:rFonts w:ascii="Swis721 Lt BT" w:eastAsia="Swiss 721 ltbt" w:hAnsi="Swis721 Lt BT" w:cs="Swiss 721 ltbt"/>
-          <w:sz w:val="20"/>
-          <w:szCs w:val="20"/>
-        </w:rPr>
-        <w:lastRenderedPageBreak/>
-        <w:t xml:space="preserve">                                             </w:t>
-      </w:r>
-      <w:r>
-        <w:rPr>
-          <w:rFonts w:ascii="Swis721 Lt BT" w:eastAsia="Swiss 721 ltbt" w:hAnsi="Swis721 Lt BT" w:cs="Swiss 721 ltbt"/>
-          <w:sz w:val="20"/>
-          <w:szCs w:val="20"/>
-          <w:u w:val="single"/>
-        </w:rPr>
-        <w:t>YUNASRUL</w:t>
-      </w:r>
-    </w:p>
-    <w:p>
-      <w:pPr>
-        <w:pStyle w:val="Standard"/>
-        <w:jc w:val="center"/>
-        <w:rPr>
-          <w:rFonts w:ascii="Swis721 Lt BT" w:eastAsia="Swiss 721 ltbt" w:hAnsi="Swis721 Lt BT" w:cs="Swiss 721 ltbt"/>
-          <w:color w:val="000000"/>
-          <w:sz w:val="20"/>
-          <w:szCs w:val="20"/>
-        </w:rPr>
-      </w:pPr>
-      <w:r>
-        <w:rPr>
-          <w:rFonts w:ascii="Swis721 Lt BT" w:eastAsia="Swiss 721 ltbt" w:hAnsi="Swis721 Lt BT" w:cs="Swiss 721 ltbt"/>
-          <w:color w:val="000000"/>
-          <w:sz w:val="20"/>
-          <w:szCs w:val="20"/>
-        </w:rPr>
-        <w:tab/>
-      </w:r>
-      <w:r>
-        <w:rPr>
-          <w:rFonts w:ascii="Swis721 Lt BT" w:eastAsia="Swiss 721 ltbt" w:hAnsi="Swis721 Lt BT" w:cs="Swiss 721 ltbt"/>
-          <w:color w:val="000000"/>
-          <w:sz w:val="20"/>
-          <w:szCs w:val="20"/>
-        </w:rPr>
-        <w:tab/>
-      </w:r>
-      <w:r>
-        <w:rPr>
-          <w:rFonts w:ascii="Swis721 Lt BT" w:eastAsia="Swiss 721 ltbt" w:hAnsi="Swis721 Lt BT" w:cs="Swiss 721 ltbt"/>
-          <w:color w:val="000000"/>
-          <w:sz w:val="20"/>
-          <w:szCs w:val="20"/>
-        </w:rPr>
-        <w:tab/>
-      </w:r>
-      <w:r>
-        <w:rPr>
-          <w:rFonts w:ascii="Swis721 Lt BT" w:eastAsia="Swiss 721 ltbt" w:hAnsi="Swis721 Lt BT" w:cs="Swiss 721 ltbt"/>
-          <w:color w:val="000000"/>
-          <w:sz w:val="20"/>
-          <w:szCs w:val="20"/>
-        </w:rPr>
-        <w:tab/>
-      </w:r>
-      <w:r>
-        <w:rPr>
-          <w:rFonts w:ascii="Swis721 Lt BT" w:eastAsia="Swiss 721 ltbt" w:hAnsi="Swis721 Lt BT" w:cs="Swiss 721 ltbt"/>
-          <w:color w:val="000000"/>
-          <w:sz w:val="20"/>
-          <w:szCs w:val="20"/>
-        </w:rPr>
-        <w:tab/>
-        <w:t xml:space="preserve">                Pemimpin</w:t>
-      </w:r>
-    </w:p>
+    <w:p/>
+    <w:tbl>
+      <w:tblPr>
+        <w:tblStyle w:val="TableGrid"/>
+        <w:tblW w:w="0" w:type="auto"/>
+        <w:tblLook w:val="04A0" w:firstRow="1" w:lastRow="0" w:firstColumn="1" w:lastColumn="0" w:noHBand="0" w:noVBand="1"/>
+      </w:tblPr>
+      <w:tblGrid>
+        <w:gridCol w:w="9954"/>
+      </w:tblGrid>
+      <w:tr>
+        <w:tc>
+          <w:tcPr>
+            <w:tcW w:w="9954" w:type="dxa"/>
+            <w:tcBorders>
+              <w:top w:val="nil"/>
+              <w:left w:val="nil"/>
+              <w:bottom w:val="nil"/>
+              <w:right w:val="nil"/>
+            </w:tcBorders>
+            <w:shd w:val="clear" w:color="auto" w:fill="auto"/>
+          </w:tcPr>
+          <w:p>
+            <w:pPr>
+              <w:ind w:left="1710"/>
+              <w:rPr>
+                <w:rFonts w:ascii="Swis721 Lt BT" w:hAnsi="Swis721 Lt BT"/>
+                <w:sz w:val="20"/>
+                <w:szCs w:val="20"/>
+              </w:rPr>
+            </w:pPr>
+            <w:proofErr w:type="spellStart"/>
+            <w:r>
+              <w:rPr>
+                <w:rFonts w:ascii="Swis721 Lt BT" w:hAnsi="Swis721 Lt BT"/>
+                <w:sz w:val="20"/>
+                <w:szCs w:val="20"/>
+              </w:rPr>
+              <w:t>Demikian</w:t>
+            </w:r>
+            <w:proofErr w:type="spellEnd"/>
+            <w:r>
+              <w:rPr>
+                <w:rFonts w:ascii="Swis721 Lt BT" w:hAnsi="Swis721 Lt BT"/>
+                <w:sz w:val="20"/>
+                <w:szCs w:val="20"/>
+              </w:rPr>
+              <w:t xml:space="preserve"> </w:t>
+            </w:r>
+            <w:proofErr w:type="spellStart"/>
+            <w:r>
+              <w:rPr>
+                <w:rFonts w:ascii="Swis721 Lt BT" w:hAnsi="Swis721 Lt BT"/>
+                <w:sz w:val="20"/>
+                <w:szCs w:val="20"/>
+              </w:rPr>
+              <w:t>disampaikan</w:t>
+            </w:r>
+            <w:proofErr w:type="spellEnd"/>
+            <w:r>
+              <w:rPr>
+                <w:rFonts w:ascii="Swis721 Lt BT" w:hAnsi="Swis721 Lt BT"/>
+                <w:sz w:val="20"/>
+                <w:szCs w:val="20"/>
+              </w:rPr>
+              <w:t xml:space="preserve"> </w:t>
+            </w:r>
+            <w:proofErr w:type="spellStart"/>
+            <w:r>
+              <w:rPr>
+                <w:rFonts w:ascii="Swis721 Lt BT" w:hAnsi="Swis721 Lt BT"/>
+                <w:sz w:val="20"/>
+                <w:szCs w:val="20"/>
+              </w:rPr>
+              <w:t>atas</w:t>
+            </w:r>
+            <w:proofErr w:type="spellEnd"/>
+            <w:r>
+              <w:rPr>
+                <w:rFonts w:ascii="Swis721 Lt BT" w:hAnsi="Swis721 Lt BT"/>
+                <w:sz w:val="20"/>
+                <w:szCs w:val="20"/>
+              </w:rPr>
+              <w:t xml:space="preserve"> </w:t>
+            </w:r>
+            <w:proofErr w:type="spellStart"/>
+            <w:r>
+              <w:rPr>
+                <w:rFonts w:ascii="Swis721 Lt BT" w:hAnsi="Swis721 Lt BT"/>
+                <w:sz w:val="20"/>
+                <w:szCs w:val="20"/>
+              </w:rPr>
+              <w:t>perhatian</w:t>
+            </w:r>
+            <w:proofErr w:type="spellEnd"/>
+            <w:r>
+              <w:rPr>
+                <w:rFonts w:ascii="Swis721 Lt BT" w:hAnsi="Swis721 Lt BT"/>
+                <w:sz w:val="20"/>
+                <w:szCs w:val="20"/>
+              </w:rPr>
+              <w:t xml:space="preserve"> dan </w:t>
+            </w:r>
+            <w:proofErr w:type="spellStart"/>
+            <w:r>
+              <w:rPr>
+                <w:rFonts w:ascii="Swis721 Lt BT" w:hAnsi="Swis721 Lt BT"/>
+                <w:sz w:val="20"/>
+                <w:szCs w:val="20"/>
+              </w:rPr>
+              <w:t>kerjasamanya</w:t>
+            </w:r>
+            <w:proofErr w:type="spellEnd"/>
+            <w:r>
+              <w:rPr>
+                <w:rFonts w:ascii="Swis721 Lt BT" w:hAnsi="Swis721 Lt BT"/>
+                <w:sz w:val="20"/>
+                <w:szCs w:val="20"/>
+              </w:rPr>
+              <w:t xml:space="preserve"> kami </w:t>
+            </w:r>
+            <w:proofErr w:type="spellStart"/>
+            <w:r>
+              <w:rPr>
+                <w:rFonts w:ascii="Swis721 Lt BT" w:hAnsi="Swis721 Lt BT"/>
+                <w:sz w:val="20"/>
+                <w:szCs w:val="20"/>
+              </w:rPr>
+              <w:t>ucapkan</w:t>
+            </w:r>
+            <w:proofErr w:type="spellEnd"/>
+            <w:r>
+              <w:rPr>
+                <w:rFonts w:ascii="Swis721 Lt BT" w:hAnsi="Swis721 Lt BT"/>
+                <w:sz w:val="20"/>
+                <w:szCs w:val="20"/>
+              </w:rPr>
+              <w:t xml:space="preserve"> </w:t>
+            </w:r>
+            <w:proofErr w:type="spellStart"/>
+            <w:r>
+              <w:rPr>
+                <w:rFonts w:ascii="Swis721 Lt BT" w:hAnsi="Swis721 Lt BT"/>
+                <w:sz w:val="20"/>
+                <w:szCs w:val="20"/>
+              </w:rPr>
+              <w:t>terima</w:t>
+            </w:r>
+            <w:proofErr w:type="spellEnd"/>
+            <w:r>
+              <w:rPr>
+                <w:rFonts w:ascii="Swis721 Lt BT" w:hAnsi="Swis721 Lt BT"/>
+                <w:sz w:val="20"/>
+                <w:szCs w:val="20"/>
+              </w:rPr>
+              <w:t xml:space="preserve"> </w:t>
+            </w:r>
+            <w:proofErr w:type="spellStart"/>
+            <w:r>
+              <w:rPr>
+                <w:rFonts w:ascii="Swis721 Lt BT" w:hAnsi="Swis721 Lt BT"/>
+                <w:sz w:val="20"/>
+                <w:szCs w:val="20"/>
+              </w:rPr>
+              <w:t>kasih</w:t>
+            </w:r>
+            <w:proofErr w:type="spellEnd"/>
+          </w:p>
+          <w:p>
+            <w:pPr>
+              <w:pStyle w:val="Standard"/>
+              <w:ind w:left="4320"/>
+              <w:jc w:val="center"/>
+              <w:rPr>
+                <w:rFonts w:ascii="Swis721 Lt BT" w:eastAsia="Swiss 721 ltbt" w:hAnsi="Swis721 Lt BT" w:cs="Swiss 721 ltbt"/>
+                <w:sz w:val="20"/>
+                <w:szCs w:val="20"/>
+              </w:rPr>
+            </w:pPr>
+          </w:p>
+          <w:p>
+            <w:pPr>
+              <w:pStyle w:val="Standard"/>
+              <w:ind w:left="4320"/>
+              <w:jc w:val="center"/>
+              <w:rPr>
+                <w:rFonts w:ascii="Swis721 Lt BT" w:eastAsia="Swiss 721 ltbt" w:hAnsi="Swis721 Lt BT" w:cs="Swiss 721 ltbt"/>
+                <w:sz w:val="20"/>
+                <w:szCs w:val="20"/>
+              </w:rPr>
+            </w:pPr>
+          </w:p>
+          <w:p>
+            <w:pPr>
+              <w:pStyle w:val="Standard"/>
+              <w:ind w:left="4320"/>
+              <w:jc w:val="center"/>
+              <w:rPr>
+                <w:rFonts w:ascii="Swis721 Lt BT" w:hAnsi="Swis721 Lt BT"/>
+              </w:rPr>
+            </w:pPr>
+            <w:r>
+              <w:rPr>
+                <w:rFonts w:ascii="Swis721 Lt BT" w:eastAsia="Swiss 721 ltbt" w:hAnsi="Swis721 Lt BT" w:cs="Swiss 721 ltbt"/>
+                <w:sz w:val="20"/>
+                <w:szCs w:val="20"/>
+              </w:rPr>
+              <w:t xml:space="preserve">  </w:t>
+            </w:r>
+            <w:r>
+              <w:rPr>
+                <w:rFonts w:ascii="Swis721 Lt BT" w:eastAsia="Swiss 721 ltbt" w:hAnsi="Swis721 Lt BT" w:cs="Swiss 721 ltbt"/>
+                <w:color w:val="000000"/>
+                <w:sz w:val="20"/>
+                <w:szCs w:val="20"/>
+              </w:rPr>
+              <w:t>Divisi Human Capital,</w:t>
+            </w:r>
+          </w:p>
+          <w:p>
+            <w:pPr>
+              <w:pStyle w:val="Standard"/>
+              <w:ind w:left="4320"/>
+              <w:jc w:val="center"/>
+              <w:rPr>
+                <w:rFonts w:ascii="Swis721 Lt BT" w:hAnsi="Swis721 Lt BT" w:cs="Swiss 721 ltbt"/>
+                <w:sz w:val="20"/>
+                <w:szCs w:val="20"/>
+              </w:rPr>
+            </w:pPr>
+          </w:p>
+          <w:p>
+            <w:pPr>
+              <w:pStyle w:val="Standard"/>
+              <w:ind w:left="4320"/>
+              <w:jc w:val="center"/>
+              <w:rPr>
+                <w:rFonts w:ascii="Swis721 Lt BT" w:hAnsi="Swis721 Lt BT" w:cs="Swiss 721 ltbt"/>
+                <w:sz w:val="20"/>
+                <w:szCs w:val="20"/>
+              </w:rPr>
+            </w:pPr>
+          </w:p>
+          <w:p>
+            <w:pPr>
+              <w:pStyle w:val="Standard"/>
+              <w:ind w:left="4320"/>
+              <w:jc w:val="center"/>
+              <w:rPr>
+                <w:rFonts w:ascii="Swis721 Lt BT" w:hAnsi="Swis721 Lt BT" w:cs="Swiss 721 ltbt"/>
+                <w:sz w:val="20"/>
+                <w:szCs w:val="20"/>
+              </w:rPr>
+            </w:pPr>
+          </w:p>
+          <w:p>
+            <w:pPr>
+              <w:pStyle w:val="Standard"/>
+              <w:ind w:left="4320"/>
+              <w:jc w:val="center"/>
+              <w:rPr>
+                <w:rFonts w:ascii="Swis721 Lt BT" w:hAnsi="Swis721 Lt BT" w:cs="Swiss 721 ltbt"/>
+                <w:sz w:val="20"/>
+                <w:szCs w:val="20"/>
+              </w:rPr>
+            </w:pPr>
+          </w:p>
+          <w:p>
+            <w:pPr>
+              <w:pStyle w:val="Standard"/>
+              <w:ind w:left="4320"/>
+              <w:jc w:val="center"/>
+              <w:rPr>
+                <w:rFonts w:ascii="Swis721 Lt BT" w:hAnsi="Swis721 Lt BT" w:cs="Swiss 721 ltbt"/>
+                <w:sz w:val="20"/>
+                <w:szCs w:val="20"/>
+              </w:rPr>
+            </w:pPr>
+          </w:p>
+          <w:p>
+            <w:pPr>
+              <w:pStyle w:val="Heading6"/>
+              <w:tabs>
+                <w:tab w:val="left" w:pos="13692"/>
+              </w:tabs>
+              <w:ind w:left="4326"/>
+              <w:rPr>
+                <w:rFonts w:ascii="Swis721 Lt BT" w:hAnsi="Swis721 Lt BT"/>
+              </w:rPr>
+            </w:pPr>
+            <w:r>
+              <w:rPr>
+                <w:rFonts w:ascii="Swis721 Lt BT" w:eastAsia="Swiss 721 ltbt" w:hAnsi="Swis721 Lt BT" w:cs="Swiss 721 ltbt"/>
+                <w:sz w:val="20"/>
+                <w:szCs w:val="20"/>
+              </w:rPr>
+              <w:lastRenderedPageBreak/>
+              <w:t xml:space="preserve">                                             </w:t>
+            </w:r>
+            <w:r>
+              <w:rPr>
+                <w:rFonts w:ascii="Swis721 Lt BT" w:eastAsia="Swiss 721 ltbt" w:hAnsi="Swis721 Lt BT" w:cs="Swiss 721 ltbt"/>
+                <w:sz w:val="20"/>
+                <w:szCs w:val="20"/>
+                <w:u w:val="single"/>
+              </w:rPr>
+              <w:t>YUNASRUL</w:t>
+            </w:r>
+          </w:p>
+          <w:p>
+            <w:pPr>
+              <w:pStyle w:val="Standard"/>
+              <w:jc w:val="center"/>
+              <w:rPr>
+                <w:rFonts w:ascii="Swis721 Lt BT" w:eastAsia="Swiss 721 ltbt" w:hAnsi="Swis721 Lt BT" w:cs="Swiss 721 ltbt"/>
+                <w:color w:val="000000"/>
+                <w:sz w:val="20"/>
+                <w:szCs w:val="20"/>
+              </w:rPr>
+            </w:pPr>
+            <w:r>
+              <w:rPr>
+                <w:rFonts w:ascii="Swis721 Lt BT" w:eastAsia="Swiss 721 ltbt" w:hAnsi="Swis721 Lt BT" w:cs="Swiss 721 ltbt"/>
+                <w:color w:val="000000"/>
+                <w:sz w:val="20"/>
+                <w:szCs w:val="20"/>
+              </w:rPr>
+              <w:tab/>
+            </w:r>
+            <w:r>
+              <w:rPr>
+                <w:rFonts w:ascii="Swis721 Lt BT" w:eastAsia="Swiss 721 ltbt" w:hAnsi="Swis721 Lt BT" w:cs="Swiss 721 ltbt"/>
+                <w:color w:val="000000"/>
+                <w:sz w:val="20"/>
+                <w:szCs w:val="20"/>
+              </w:rPr>
+              <w:tab/>
+            </w:r>
+            <w:r>
+              <w:rPr>
+                <w:rFonts w:ascii="Swis721 Lt BT" w:eastAsia="Swiss 721 ltbt" w:hAnsi="Swis721 Lt BT" w:cs="Swiss 721 ltbt"/>
+                <w:color w:val="000000"/>
+                <w:sz w:val="20"/>
+                <w:szCs w:val="20"/>
+              </w:rPr>
+              <w:tab/>
+            </w:r>
+            <w:r>
+              <w:rPr>
+                <w:rFonts w:ascii="Swis721 Lt BT" w:eastAsia="Swiss 721 ltbt" w:hAnsi="Swis721 Lt BT" w:cs="Swiss 721 ltbt"/>
+                <w:color w:val="000000"/>
+                <w:sz w:val="20"/>
+                <w:szCs w:val="20"/>
+              </w:rPr>
+              <w:tab/>
+            </w:r>
+            <w:r>
+              <w:rPr>
+                <w:rFonts w:ascii="Swis721 Lt BT" w:eastAsia="Swiss 721 ltbt" w:hAnsi="Swis721 Lt BT" w:cs="Swiss 721 ltbt"/>
+                <w:color w:val="000000"/>
+                <w:sz w:val="20"/>
+                <w:szCs w:val="20"/>
+              </w:rPr>
+              <w:tab/>
+              <w:t xml:space="preserve">                </w:t>
+            </w:r>
+            <w:proofErr w:type="spellStart"/>
+            <w:r>
+              <w:rPr>
+                <w:rFonts w:ascii="Swis721 Lt BT" w:eastAsia="Swiss 721 ltbt" w:hAnsi="Swis721 Lt BT" w:cs="Swiss 721 ltbt"/>
+                <w:color w:val="000000"/>
+                <w:sz w:val="20"/>
+                <w:szCs w:val="20"/>
+              </w:rPr>
+              <w:t>Pemimpin</w:t>
+            </w:r>
+            <w:proofErr w:type="spellEnd"/>
+          </w:p>
+          <w:p/>
+          <w:p/>
+        </w:tc>
+      </w:tr>
+    </w:tbl>
+    <w:p/>
+    <w:p/>
+    <w:p/>
+    <w:p/>
     <w:p/>
     <w:sectPr>
       <w:pgSz w:w="12240" w:h="15840"/>
@@ -1381,7 +2839,7 @@
 </file>
 
 <file path=word/numbering.xml><?xml version="1.0" encoding="utf-8"?>
-<w:numbering xmlns:wpc="http://schemas.microsoft.com/office/word/2010/wordprocessingCanvas" xmlns:cx="http://schemas.microsoft.com/office/drawing/2014/chartex" xmlns:cx1="http://schemas.microsoft.com/office/drawing/2015/9/8/chartex" xmlns:cx2="http://schemas.microsoft.com/office/drawing/2015/10/21/chartex" xmlns:cx3="http://schemas.microsoft.com/office/drawing/2016/5/9/chartex" xmlns:cx4="http://schemas.microsoft.com/office/drawing/2016/5/10/chartex" xmlns:cx5="http://schemas.microsoft.com/office/drawing/2016/5/11/chartex" xmlns:cx6="http://schemas.microsoft.com/office/drawing/2016/5/12/chartex" xmlns:cx7="http://schemas.microsoft.com/office/drawing/2016/5/13/chartex" xmlns:cx8="http://schemas.microsoft.com/office/drawing/2016/5/14/chartex" xmlns:mc="http://schemas.openxmlformats.org/markup-compatibility/2006" xmlns:aink="http://schemas.microsoft.com/office/drawing/2016/ink" xmlns:am3d="http://schemas.microsoft.com/office/drawing/2017/model3d" xmlns:o="urn:schemas-microsoft-com:office:office" xmlns:oel="http://schemas.microsoft.com/office/2019/extlst" xmlns:r="http://schemas.openxmlformats.org/officeDocument/2006/relationships" xmlns:m="http://schemas.openxmlformats.org/officeDocument/2006/math" xmlns:v="urn:schemas-microsoft-com:vml" xmlns:wp14="http://schemas.microsoft.com/office/word/2010/wordprocessingDrawing" xmlns:wp="http://schemas.openxmlformats.org/drawingml/2006/wordprocessingDrawing" xmlns:w10="urn:schemas-microsoft-com:office:word" xmlns:w="http://schemas.openxmlformats.org/wordprocessingml/2006/main" xmlns:w14="http://schemas.microsoft.com/office/word/2010/wordml" xmlns:w15="http://schemas.microsoft.com/office/word/2012/wordml" xmlns:w16cex="http://schemas.microsoft.com/office/word/2018/wordml/cex" xmlns:w16cid="http://schemas.microsoft.com/office/word/2016/wordml/cid" xmlns:w16="http://schemas.microsoft.com/office/word/2018/wordml" xmlns:w16sdtdh="http://schemas.microsoft.com/office/word/2020/wordml/sdtdatahash" xmlns:w16se="http://schemas.microsoft.com/office/word/2015/wordml/symex" xmlns:wpg="http://schemas.microsoft.com/office/word/2010/wordprocessingGroup" xmlns:wpi="http://schemas.microsoft.com/office/word/2010/wordprocessingInk" xmlns:wne="http://schemas.microsoft.com/office/word/2006/wordml" xmlns:wps="http://schemas.microsoft.com/office/word/2010/wordprocessingShape" mc:Ignorable="w14 w15 w16se w16cid w16 w16cex w16sdtdh wp14">
+<w:numbering xmlns:wpc="http://schemas.microsoft.com/office/word/2010/wordprocessingCanvas" xmlns:cx="http://schemas.microsoft.com/office/drawing/2014/chartex" xmlns:cx1="http://schemas.microsoft.com/office/drawing/2015/9/8/chartex" xmlns:cx2="http://schemas.microsoft.com/office/drawing/2015/10/21/chartex" xmlns:cx3="http://schemas.microsoft.com/office/drawing/2016/5/9/chartex" xmlns:cx4="http://schemas.microsoft.com/office/drawing/2016/5/10/chartex" xmlns:cx5="http://schemas.microsoft.com/office/drawing/2016/5/11/chartex" xmlns:cx6="http://schemas.microsoft.com/office/drawing/2016/5/12/chartex" xmlns:cx7="http://schemas.microsoft.com/office/drawing/2016/5/13/chartex" xmlns:cx8="http://schemas.microsoft.com/office/drawing/2016/5/14/chartex" xmlns:mc="http://schemas.openxmlformats.org/markup-compatibility/2006" xmlns:aink="http://schemas.microsoft.com/office/drawing/2016/ink" xmlns:am3d="http://schemas.microsoft.com/office/drawing/2017/model3d" xmlns:o="urn:schemas-microsoft-com:office:office" xmlns:oel="http://schemas.microsoft.com/office/2019/extlst" xmlns:r="http://schemas.openxmlformats.org/officeDocument/2006/relationships" xmlns:m="http://schemas.openxmlformats.org/officeDocument/2006/math" xmlns:v="urn:schemas-microsoft-com:vml" xmlns:wp14="http://schemas.microsoft.com/office/word/2010/wordprocessingDrawing" xmlns:wp="http://schemas.openxmlformats.org/drawingml/2006/wordprocessingDrawing" xmlns:w10="urn:schemas-microsoft-com:office:word" xmlns:w="http://schemas.openxmlformats.org/wordprocessingml/2006/main" xmlns:w14="http://schemas.microsoft.com/office/word/2010/wordml" xmlns:w15="http://schemas.microsoft.com/office/word/2012/wordml" xmlns:w16cex="http://schemas.microsoft.com/office/word/2018/wordml/cex" xmlns:w16cid="http://schemas.microsoft.com/office/word/2016/wordml/cid" xmlns:w16="http://schemas.microsoft.com/office/word/2018/wordml" xmlns:w16du="http://schemas.microsoft.com/office/word/2023/wordml/word16du" xmlns:w16sdtdh="http://schemas.microsoft.com/office/word/2020/wordml/sdtdatahash" xmlns:w16sdtfl="http://schemas.microsoft.com/office/word/2024/wordml/sdtformatlock" xmlns:w16se="http://schemas.microsoft.com/office/word/2015/wordml/symex" xmlns:wpg="http://schemas.microsoft.com/office/word/2010/wordprocessingGroup" xmlns:wpi="http://schemas.microsoft.com/office/word/2010/wordprocessingInk" xmlns:wne="http://schemas.microsoft.com/office/word/2006/wordml" xmlns:wps="http://schemas.microsoft.com/office/word/2010/wordprocessingShape" mc:Ignorable="w14 w15 w16se w16cid w16 w16cex w16sdtdh w16sdtfl w16du wp14">
   <w:abstractNum w:abstractNumId="0" w15:restartNumberingAfterBreak="0">
     <w:nsid w:val="29653045"/>
     <w:multiLevelType w:val="multilevel"/>
@@ -1654,7 +3112,7 @@
 </file>
 
 <file path=word/styles.xml><?xml version="1.0" encoding="utf-8"?>
-<w:styles xmlns:mc="http://schemas.openxmlformats.org/markup-compatibility/2006" xmlns:r="http://schemas.openxmlformats.org/officeDocument/2006/relationships" xmlns:w="http://schemas.openxmlformats.org/wordprocessingml/2006/main" xmlns:w14="http://schemas.microsoft.com/office/word/2010/wordml" xmlns:w15="http://schemas.microsoft.com/office/word/2012/wordml" xmlns:w16cex="http://schemas.microsoft.com/office/word/2018/wordml/cex" xmlns:w16cid="http://schemas.microsoft.com/office/word/2016/wordml/cid" xmlns:w16="http://schemas.microsoft.com/office/word/2018/wordml" xmlns:w16sdtdh="http://schemas.microsoft.com/office/word/2020/wordml/sdtdatahash" xmlns:w16se="http://schemas.microsoft.com/office/word/2015/wordml/symex" mc:Ignorable="w14 w15 w16se w16cid w16 w16cex w16sdtdh">
+<w:styles xmlns:mc="http://schemas.openxmlformats.org/markup-compatibility/2006" xmlns:r="http://schemas.openxmlformats.org/officeDocument/2006/relationships" xmlns:w="http://schemas.openxmlformats.org/wordprocessingml/2006/main" xmlns:w14="http://schemas.microsoft.com/office/word/2010/wordml" xmlns:w15="http://schemas.microsoft.com/office/word/2012/wordml" xmlns:w16cex="http://schemas.microsoft.com/office/word/2018/wordml/cex" xmlns:w16cid="http://schemas.microsoft.com/office/word/2016/wordml/cid" xmlns:w16="http://schemas.microsoft.com/office/word/2018/wordml" xmlns:w16du="http://schemas.microsoft.com/office/word/2023/wordml/word16du" xmlns:w16sdtdh="http://schemas.microsoft.com/office/word/2020/wordml/sdtdatahash" xmlns:w16sdtfl="http://schemas.microsoft.com/office/word/2024/wordml/sdtformatlock" xmlns:w16se="http://schemas.microsoft.com/office/word/2015/wordml/symex" mc:Ignorable="w14 w15 w16se w16cid w16 w16cex w16sdtdh w16sdtfl w16du">
   <w:docDefaults>
     <w:rPrDefault>
       <w:rPr>
@@ -2053,6 +3511,7 @@
   <w:style w:type="paragraph" w:default="1" w:styleId="Normal">
     <w:name w:val="Normal"/>
     <w:qFormat/>
+    <w:rsid w:val="00D84D4B"/>
   </w:style>
   <w:style w:type="paragraph" w:styleId="Heading1">
     <w:name w:val="heading 1"/>
@@ -2255,6 +3714,7 @@
   <w:style w:type="character" w:default="1" w:styleId="DefaultParagraphFont">
     <w:name w:val="Default Paragraph Font"/>
     <w:uiPriority w:val="1"/>
+    <w:semiHidden/>
     <w:unhideWhenUsed/>
   </w:style>
   <w:style w:type="table" w:default="1" w:styleId="TableNormal">
@@ -2617,6 +4077,25 @@
       <w14:ligatures w14:val="none"/>
     </w:rPr>
   </w:style>
+  <w:style w:type="table" w:styleId="TableGrid">
+    <w:name w:val="Table Grid"/>
+    <w:basedOn w:val="TableNormal"/>
+    <w:uiPriority w:val="39"/>
+    <w:rsid w:val="00D84D4B"/>
+    <w:pPr>
+      <w:spacing w:after="0" w:line="240" w:lineRule="auto"/>
+    </w:pPr>
+    <w:tblPr>
+      <w:tblBorders>
+        <w:top w:val="single" w:sz="4" w:space="0" w:color="auto"/>
+        <w:left w:val="single" w:sz="4" w:space="0" w:color="auto"/>
+        <w:bottom w:val="single" w:sz="4" w:space="0" w:color="auto"/>
+        <w:right w:val="single" w:sz="4" w:space="0" w:color="auto"/>
+        <w:insideH w:val="single" w:sz="4" w:space="0" w:color="auto"/>
+        <w:insideV w:val="single" w:sz="4" w:space="0" w:color="auto"/>
+      </w:tblBorders>
+    </w:tblPr>
+  </w:style>
 </w:styles>
 </file>
 

</xml_diff>